<commit_message>
Se agrega actualización de recursos en e2Vault
</commit_message>
<xml_diff>
--- a/INC0053639319_CHG0002702866_MNI_LC.docx
+++ b/INC0053639319_CHG0002702866_MNI_LC.docx
@@ -1,6 +1,6 @@
 
 <file path=word/document.xml><?xml version="1.0" encoding="utf-8"?>
-<w:document xmlns:wpc="http://schemas.microsoft.com/office/word/2010/wordprocessingCanvas" xmlns:mc="http://schemas.openxmlformats.org/markup-compatibility/2006" xmlns:o="urn:schemas-microsoft-com:office:office" xmlns:r="http://schemas.openxmlformats.org/officeDocument/2006/relationships" xmlns:m="http://schemas.openxmlformats.org/officeDocument/2006/math" xmlns:v="urn:schemas-microsoft-com:vml" xmlns:wp14="http://schemas.microsoft.com/office/word/2010/wordprocessingDrawing" xmlns:wp="http://schemas.openxmlformats.org/drawingml/2006/wordprocessingDrawing" xmlns:w10="urn:schemas-microsoft-com:office:word" xmlns:w="http://schemas.openxmlformats.org/wordprocessingml/2006/main" xmlns:w14="http://schemas.microsoft.com/office/word/2010/wordml" xmlns:wpg="http://schemas.microsoft.com/office/word/2010/wordprocessingGroup" xmlns:wpi="http://schemas.microsoft.com/office/word/2010/wordprocessingInk" xmlns:wne="http://schemas.microsoft.com/office/word/2006/wordml" xmlns:wps="http://schemas.microsoft.com/office/word/2010/wordprocessingShape" mc:Ignorable="w14 wp14">
+<w:document xmlns:ve="http://schemas.openxmlformats.org/markup-compatibility/2006" xmlns:o="urn:schemas-microsoft-com:office:office" xmlns:r="http://schemas.openxmlformats.org/officeDocument/2006/relationships" xmlns:m="http://schemas.openxmlformats.org/officeDocument/2006/math" xmlns:v="urn:schemas-microsoft-com:vml" xmlns:wp="http://schemas.openxmlformats.org/drawingml/2006/wordprocessingDrawing" xmlns:w10="urn:schemas-microsoft-com:office:word" xmlns:w="http://schemas.openxmlformats.org/wordprocessingml/2006/main" xmlns:wne="http://schemas.microsoft.com/office/word/2006/wordml">
   <w:body>
     <w:p>
       <w:pPr>
@@ -84,85 +84,11 @@
           <w:noProof/>
           <w:lang w:val="es-MX" w:eastAsia="es-MX"/>
         </w:rPr>
-        <mc:AlternateContent>
-          <mc:Choice Requires="wps">
-            <w:drawing>
-              <wp:anchor distT="0" distB="0" distL="114300" distR="114300" simplePos="0" relativeHeight="251656192" behindDoc="0" locked="0" layoutInCell="1" allowOverlap="1">
-                <wp:simplePos x="0" y="0"/>
-                <wp:positionH relativeFrom="page">
-                  <wp:align>center</wp:align>
-                </wp:positionH>
-                <wp:positionV relativeFrom="page">
-                  <wp:align>center</wp:align>
-                </wp:positionV>
-                <wp:extent cx="5372100" cy="800100"/>
-                <wp:effectExtent l="0" t="0" r="0" b="0"/>
-                <wp:wrapNone/>
-                <wp:docPr id="21" name="Rectangle 278"/>
-                <wp:cNvGraphicFramePr>
-                  <a:graphicFrameLocks xmlns:a="http://schemas.openxmlformats.org/drawingml/2006/main"/>
-                </wp:cNvGraphicFramePr>
-                <a:graphic xmlns:a="http://schemas.openxmlformats.org/drawingml/2006/main">
-                  <a:graphicData uri="http://schemas.microsoft.com/office/word/2010/wordprocessingShape">
-                    <wps:wsp>
-                      <wps:cNvSpPr>
-                        <a:spLocks noChangeArrowheads="1"/>
-                      </wps:cNvSpPr>
-                      <wps:spPr bwMode="auto">
-                        <a:xfrm>
-                          <a:off x="0" y="0"/>
-                          <a:ext cx="5372100" cy="800100"/>
-                        </a:xfrm>
-                        <a:prstGeom prst="rect">
-                          <a:avLst/>
-                        </a:prstGeom>
-                        <a:noFill/>
-                        <a:ln>
-                          <a:noFill/>
-                        </a:ln>
-                        <a:extLst>
-                          <a:ext uri="{909E8E84-426E-40DD-AFC4-6F175D3DCCD1}">
-                            <a14:hiddenFill xmlns:a14="http://schemas.microsoft.com/office/drawing/2010/main">
-                              <a:solidFill>
-                                <a:srgbClr val="FFFFFF"/>
-                              </a:solidFill>
-                            </a14:hiddenFill>
-                          </a:ext>
-                          <a:ext uri="{91240B29-F687-4F45-9708-019B960494DF}">
-                            <a14:hiddenLine xmlns:a14="http://schemas.microsoft.com/office/drawing/2010/main" w="9525">
-                              <a:solidFill>
-                                <a:srgbClr val="000000"/>
-                              </a:solidFill>
-                              <a:miter lim="800000"/>
-                              <a:headEnd/>
-                              <a:tailEnd/>
-                            </a14:hiddenLine>
-                          </a:ext>
-                        </a:extLst>
-                      </wps:spPr>
-                      <wps:bodyPr rot="0" vert="horz" wrap="square" lIns="91440" tIns="45720" rIns="91440" bIns="45720" anchor="t" anchorCtr="0" upright="1">
-                        <a:noAutofit/>
-                      </wps:bodyPr>
-                    </wps:wsp>
-                  </a:graphicData>
-                </a:graphic>
-                <wp14:sizeRelH relativeFrom="page">
-                  <wp14:pctWidth>0</wp14:pctWidth>
-                </wp14:sizeRelH>
-                <wp14:sizeRelV relativeFrom="page">
-                  <wp14:pctHeight>0</wp14:pctHeight>
-                </wp14:sizeRelV>
-              </wp:anchor>
-            </w:drawing>
-          </mc:Choice>
-          <mc:Fallback>
-            <w:pict>
-              <v:rect id="Rectangle 278" o:spid="_x0000_s1026" style="position:absolute;margin-left:0;margin-top:0;width:423pt;height:63pt;z-index:251656192;visibility:visible;mso-wrap-style:square;mso-width-percent:0;mso-height-percent:0;mso-wrap-distance-left:9pt;mso-wrap-distance-top:0;mso-wrap-distance-right:9pt;mso-wrap-distance-bottom:0;mso-position-horizontal:center;mso-position-horizontal-relative:page;mso-position-vertical:center;mso-position-vertical-relative:page;mso-width-percent:0;mso-height-percent:0;mso-width-relative:page;mso-height-relative:page;v-text-anchor:top" o:gfxdata="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" filled="f" stroked="f">
-                <w10:wrap anchorx="page" anchory="page"/>
-              </v:rect>
-            </w:pict>
-          </mc:Fallback>
-        </mc:AlternateContent>
+        <w:pict>
+          <v:rect id="Rectangle 278" o:spid="_x0000_s1026" style="position:absolute;left:0;text-align:left;margin-left:0;margin-top:0;width:423pt;height:63pt;z-index:251656192;visibility:visible;mso-position-horizontal:center;mso-position-horizontal-relative:page;mso-position-vertical:center;mso-position-vertical-relative:page" o:gfxdata="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" filled="f" stroked="f">
+            <w10:wrap anchorx="page" anchory="page"/>
+          </v:rect>
+        </w:pict>
       </w:r>
     </w:p>
     <w:p>
@@ -522,184 +448,62 @@
           <w:szCs w:val="40"/>
           <w:lang w:val="es-MX" w:eastAsia="es-MX"/>
         </w:rPr>
-        <mc:AlternateContent>
-          <mc:Choice Requires="wps">
-            <w:drawing>
-              <wp:anchor distT="0" distB="0" distL="114300" distR="114300" simplePos="0" relativeHeight="251657216" behindDoc="0" locked="0" layoutInCell="1" allowOverlap="1">
-                <wp:simplePos x="0" y="0"/>
-                <wp:positionH relativeFrom="column">
-                  <wp:posOffset>-309880</wp:posOffset>
-                </wp:positionH>
-                <wp:positionV relativeFrom="paragraph">
-                  <wp:posOffset>271780</wp:posOffset>
-                </wp:positionV>
-                <wp:extent cx="4200525" cy="687070"/>
-                <wp:effectExtent l="0" t="0" r="0" b="0"/>
-                <wp:wrapNone/>
-                <wp:docPr id="20" name="Text Box 279"/>
-                <wp:cNvGraphicFramePr>
-                  <a:graphicFrameLocks xmlns:a="http://schemas.openxmlformats.org/drawingml/2006/main"/>
-                </wp:cNvGraphicFramePr>
-                <a:graphic xmlns:a="http://schemas.openxmlformats.org/drawingml/2006/main">
-                  <a:graphicData uri="http://schemas.microsoft.com/office/word/2010/wordprocessingShape">
-                    <wps:wsp>
-                      <wps:cNvSpPr txBox="1">
-                        <a:spLocks noChangeArrowheads="1"/>
-                      </wps:cNvSpPr>
-                      <wps:spPr bwMode="auto">
-                        <a:xfrm>
-                          <a:off x="0" y="0"/>
-                          <a:ext cx="4200525" cy="687070"/>
-                        </a:xfrm>
-                        <a:prstGeom prst="rect">
-                          <a:avLst/>
-                        </a:prstGeom>
-                        <a:noFill/>
-                        <a:ln>
-                          <a:noFill/>
-                        </a:ln>
-                        <a:extLst>
-                          <a:ext uri="{909E8E84-426E-40DD-AFC4-6F175D3DCCD1}">
-                            <a14:hiddenFill xmlns:a14="http://schemas.microsoft.com/office/drawing/2010/main">
-                              <a:solidFill>
-                                <a:srgbClr val="FFFFFF"/>
-                              </a:solidFill>
-                            </a14:hiddenFill>
-                          </a:ext>
-                          <a:ext uri="{91240B29-F687-4F45-9708-019B960494DF}">
-                            <a14:hiddenLine xmlns:a14="http://schemas.microsoft.com/office/drawing/2010/main" w="9525">
-                              <a:solidFill>
-                                <a:srgbClr val="000000"/>
-                              </a:solidFill>
-                              <a:miter lim="800000"/>
-                              <a:headEnd/>
-                              <a:tailEnd/>
-                            </a14:hiddenLine>
-                          </a:ext>
-                        </a:extLst>
-                      </wps:spPr>
-                      <wps:txbx>
-                        <w:txbxContent>
-                          <w:p>
-                            <w:pPr>
-                              <w:jc w:val="left"/>
-                              <w:rPr>
-                                <w:rFonts w:ascii="Trebuchet MS" w:hAnsi="Trebuchet MS"/>
-                                <w:i/>
-                              </w:rPr>
-                            </w:pPr>
-                            <w:r>
-                              <w:rPr>
-                                <w:rFonts w:ascii="Trebuchet MS" w:hAnsi="Trebuchet MS"/>
-                                <w:i/>
-                              </w:rPr>
-                              <w:t>Este documento es únicamente para us</w:t>
-                            </w:r>
-                            <w:r>
-                              <w:rPr>
-                                <w:rFonts w:ascii="Trebuchet MS" w:hAnsi="Trebuchet MS"/>
-                                <w:i/>
-                              </w:rPr>
-                              <w:t>o del personal de AFORE Banamex</w:t>
-                            </w:r>
-                            <w:r>
-                              <w:rPr>
-                                <w:rFonts w:ascii="Trebuchet MS" w:hAnsi="Trebuchet MS"/>
-                                <w:i/>
-                              </w:rPr>
-                              <w:t xml:space="preserve"> y no puede </w:t>
-                            </w:r>
-                            <w:r>
-                              <w:rPr>
-                                <w:rFonts w:ascii="Trebuchet MS" w:hAnsi="Trebuchet MS"/>
-                                <w:i/>
-                              </w:rPr>
-                              <w:t xml:space="preserve">circular o ser reproducido para </w:t>
-                            </w:r>
-                            <w:r>
-                              <w:rPr>
-                                <w:rFonts w:ascii="Trebuchet MS" w:hAnsi="Trebuchet MS"/>
-                                <w:i/>
-                              </w:rPr>
-                              <w:t>distribución fuera de la organización de Afore Banamex, sin la aprobación escrita de la empresa.</w:t>
-                            </w:r>
-                          </w:p>
-                        </w:txbxContent>
-                      </wps:txbx>
-                      <wps:bodyPr rot="0" vert="horz" wrap="square" lIns="91440" tIns="45720" rIns="91440" bIns="45720" anchor="t" anchorCtr="0" upright="1">
-                        <a:noAutofit/>
-                      </wps:bodyPr>
-                    </wps:wsp>
-                  </a:graphicData>
-                </a:graphic>
-                <wp14:sizeRelH relativeFrom="margin">
-                  <wp14:pctWidth>0</wp14:pctWidth>
-                </wp14:sizeRelH>
-                <wp14:sizeRelV relativeFrom="margin">
-                  <wp14:pctHeight>0</wp14:pctHeight>
-                </wp14:sizeRelV>
-              </wp:anchor>
-            </w:drawing>
-          </mc:Choice>
-          <mc:Fallback>
-            <w:pict>
-              <v:shapetype id="_x0000_t202" coordsize="21600,21600" o:spt="202" path="m,l,21600r21600,l21600,xe">
-                <v:stroke joinstyle="miter"/>
-                <v:path gradientshapeok="t" o:connecttype="rect"/>
-              </v:shapetype>
-              <v:shape id="Text Box 279" o:spid="_x0000_s1026" type="#_x0000_t202" style="position:absolute;margin-left:-24.4pt;margin-top:21.4pt;width:330.75pt;height:54.1pt;z-index:251657216;visibility:visible;mso-wrap-style:square;mso-width-percent:0;mso-height-percent:0;mso-wrap-distance-left:9pt;mso-wrap-distance-top:0;mso-wrap-distance-right:9pt;mso-wrap-distance-bottom:0;mso-position-horizontal:absolute;mso-position-horizontal-relative:text;mso-position-vertical:absolute;mso-position-vertical-relative:text;mso-width-percent:0;mso-height-percent:0;mso-width-relative:margin;mso-height-relative:margin;v-text-anchor:top" o:gfxdata="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" filled="f" stroked="f">
-                <v:textbox>
-                  <w:txbxContent>
-                    <w:p>
-                      <w:pPr>
-                        <w:jc w:val="left"/>
-                        <w:rPr>
-                          <w:rFonts w:ascii="Trebuchet MS" w:hAnsi="Trebuchet MS"/>
-                          <w:i/>
-                        </w:rPr>
-                      </w:pPr>
-                      <w:r>
-                        <w:rPr>
-                          <w:rFonts w:ascii="Trebuchet MS" w:hAnsi="Trebuchet MS"/>
-                          <w:i/>
-                        </w:rPr>
-                        <w:t>Este documento es únicamente para us</w:t>
-                      </w:r>
-                      <w:r>
-                        <w:rPr>
-                          <w:rFonts w:ascii="Trebuchet MS" w:hAnsi="Trebuchet MS"/>
-                          <w:i/>
-                        </w:rPr>
-                        <w:t>o del personal de AFORE Banamex</w:t>
-                      </w:r>
-                      <w:r>
-                        <w:rPr>
-                          <w:rFonts w:ascii="Trebuchet MS" w:hAnsi="Trebuchet MS"/>
-                          <w:i/>
-                        </w:rPr>
-                        <w:t xml:space="preserve"> y no puede </w:t>
-                      </w:r>
-                      <w:r>
-                        <w:rPr>
-                          <w:rFonts w:ascii="Trebuchet MS" w:hAnsi="Trebuchet MS"/>
-                          <w:i/>
-                        </w:rPr>
-                        <w:t xml:space="preserve">circular o ser reproducido para </w:t>
-                      </w:r>
-                      <w:r>
-                        <w:rPr>
-                          <w:rFonts w:ascii="Trebuchet MS" w:hAnsi="Trebuchet MS"/>
-                          <w:i/>
-                        </w:rPr>
-                        <w:t>distribución fuera de la organización de Afore Banamex, sin la aprobación escrita de la empresa.</w:t>
-                      </w:r>
-                    </w:p>
-                  </w:txbxContent>
-                </v:textbox>
-              </v:shape>
-            </w:pict>
-          </mc:Fallback>
-        </mc:AlternateContent>
+        <w:pict>
+          <v:shapetype id="_x0000_t202" coordsize="21600,21600" o:spt="202" path="m,l,21600r21600,l21600,xe">
+            <v:stroke joinstyle="miter"/>
+            <v:path gradientshapeok="t" o:connecttype="rect"/>
+          </v:shapetype>
+          <v:shape id="Text Box 279" o:spid="_x0000_s1027" type="#_x0000_t202" style="position:absolute;margin-left:-24.4pt;margin-top:21.4pt;width:330.75pt;height:54.1pt;z-index:251657216;visibility:visible;mso-width-relative:margin;mso-height-relative:margin" o:gfxdata="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" filled="f" stroked="f">
+            <v:textbox>
+              <w:txbxContent>
+                <w:p>
+                  <w:pPr>
+                    <w:jc w:val="left"/>
+                    <w:rPr>
+                      <w:rFonts w:ascii="Trebuchet MS" w:hAnsi="Trebuchet MS"/>
+                      <w:i/>
+                    </w:rPr>
+                  </w:pPr>
+                  <w:r>
+                    <w:rPr>
+                      <w:rFonts w:ascii="Trebuchet MS" w:hAnsi="Trebuchet MS"/>
+                      <w:i/>
+                    </w:rPr>
+                    <w:t>Este documento es únicamente para us</w:t>
+                  </w:r>
+                  <w:r>
+                    <w:rPr>
+                      <w:rFonts w:ascii="Trebuchet MS" w:hAnsi="Trebuchet MS"/>
+                      <w:i/>
+                    </w:rPr>
+                    <w:t>o del personal de AFORE Banamex</w:t>
+                  </w:r>
+                  <w:r>
+                    <w:rPr>
+                      <w:rFonts w:ascii="Trebuchet MS" w:hAnsi="Trebuchet MS"/>
+                      <w:i/>
+                    </w:rPr>
+                    <w:t xml:space="preserve"> y no puede </w:t>
+                  </w:r>
+                  <w:r>
+                    <w:rPr>
+                      <w:rFonts w:ascii="Trebuchet MS" w:hAnsi="Trebuchet MS"/>
+                      <w:i/>
+                    </w:rPr>
+                    <w:t xml:space="preserve">circular o ser reproducido para </w:t>
+                  </w:r>
+                  <w:r>
+                    <w:rPr>
+                      <w:rFonts w:ascii="Trebuchet MS" w:hAnsi="Trebuchet MS"/>
+                      <w:i/>
+                    </w:rPr>
+                    <w:t>distribución fuera de la organización de Afore Banamex, sin la aprobación escrita de la empresa.</w:t>
+                  </w:r>
+                </w:p>
+              </w:txbxContent>
+            </v:textbox>
+          </v:shape>
+        </w:pict>
       </w:r>
     </w:p>
     <w:p/>
@@ -1049,7 +853,7 @@
           <w:lang w:val="es-MX" w:eastAsia="es-MX"/>
         </w:rPr>
         <w:drawing>
-          <wp:anchor distT="0" distB="0" distL="114300" distR="114300" simplePos="0" relativeHeight="251661312" behindDoc="0" locked="0" layoutInCell="1" allowOverlap="1" wp14:anchorId="7ED167EF" wp14:editId="428D25EC">
+          <wp:anchor distT="0" distB="0" distL="114300" distR="114300" simplePos="0" relativeHeight="251661312" behindDoc="0" locked="0" layoutInCell="1" allowOverlap="1">
             <wp:simplePos x="0" y="0"/>
             <wp:positionH relativeFrom="margin">
               <wp:posOffset>303530</wp:posOffset>
@@ -1072,10 +876,10 @@
                     <pic:cNvPicPr/>
                   </pic:nvPicPr>
                   <pic:blipFill rotWithShape="1">
-                    <a:blip r:embed="rId9">
+                    <a:blip r:embed="rId8" cstate="print">
                       <a:extLst>
                         <a:ext uri="{28A0092B-C50C-407E-A947-70E740481C1C}">
-                          <a14:useLocalDpi xmlns:a14="http://schemas.microsoft.com/office/drawing/2010/main" val="0"/>
+                          <a14:useLocalDpi xmlns:a14="http://schemas.microsoft.com/office/drawing/2010/main" xmlns:wps="http://schemas.microsoft.com/office/word/2010/wordprocessingShape" xmlns:wpi="http://schemas.microsoft.com/office/word/2010/wordprocessingInk" xmlns:wpg="http://schemas.microsoft.com/office/word/2010/wordprocessingGroup" xmlns:w14="http://schemas.microsoft.com/office/word/2010/wordml" xmlns:w="http://schemas.openxmlformats.org/wordprocessingml/2006/main" xmlns:w10="urn:schemas-microsoft-com:office:word" xmlns:wp14="http://schemas.microsoft.com/office/word/2010/wordprocessingDrawing" xmlns:v="urn:schemas-microsoft-com:vml" xmlns:o="urn:schemas-microsoft-com:office:office" xmlns:mc="http://schemas.openxmlformats.org/markup-compatibility/2006" xmlns:wpc="http://schemas.microsoft.com/office/word/2010/wordprocessingCanvas" xmlns="" val="0"/>
                         </a:ext>
                       </a:extLst>
                     </a:blip>
@@ -1095,23 +899,17 @@
                     </a:ln>
                     <a:extLst>
                       <a:ext uri="{53640926-AAD7-44D8-BBD7-CCE9431645EC}">
-                        <a14:shadowObscured xmlns:a14="http://schemas.microsoft.com/office/drawing/2010/main"/>
+                        <a14:shadowObscured xmlns:a14="http://schemas.microsoft.com/office/drawing/2010/main" xmlns:wps="http://schemas.microsoft.com/office/word/2010/wordprocessingShape" xmlns:wpi="http://schemas.microsoft.com/office/word/2010/wordprocessingInk" xmlns:wpg="http://schemas.microsoft.com/office/word/2010/wordprocessingGroup" xmlns:w14="http://schemas.microsoft.com/office/word/2010/wordml" xmlns:w="http://schemas.openxmlformats.org/wordprocessingml/2006/main" xmlns:w10="urn:schemas-microsoft-com:office:word" xmlns:wp14="http://schemas.microsoft.com/office/word/2010/wordprocessingDrawing" xmlns:v="urn:schemas-microsoft-com:vml" xmlns:o="urn:schemas-microsoft-com:office:office" xmlns:mc="http://schemas.openxmlformats.org/markup-compatibility/2006" xmlns:wpc="http://schemas.microsoft.com/office/word/2010/wordprocessingCanvas" xmlns=""/>
                       </a:ext>
                     </a:extLst>
                   </pic:spPr>
                 </pic:pic>
               </a:graphicData>
             </a:graphic>
-            <wp14:sizeRelH relativeFrom="margin">
-              <wp14:pctWidth>0</wp14:pctWidth>
-            </wp14:sizeRelH>
-            <wp14:sizeRelV relativeFrom="margin">
-              <wp14:pctHeight>0</wp14:pctHeight>
-            </wp14:sizeRelV>
           </wp:anchor>
         </w:drawing>
       </w:r>
-      <w:hyperlink r:id="rId10" w:anchor="action=com.ibm.team.scm.welcome" w:tooltip="Welcome to Source Control" w:history="1">
+      <w:hyperlink r:id="rId9" w:anchor="action=com.ibm.team.scm.welcome" w:tooltip="Welcome to Source Control" w:history="1">
         <w:proofErr w:type="spellStart"/>
         <w:r>
           <w:rPr>
@@ -1150,7 +948,7 @@
           <w:lang w:val="es-MX" w:eastAsia="es-MX"/>
         </w:rPr>
         <w:drawing>
-          <wp:inline distT="0" distB="0" distL="0" distR="0" wp14:anchorId="404C352A" wp14:editId="46A05071">
+          <wp:inline distT="0" distB="0" distL="0" distR="0">
             <wp:extent cx="148590" cy="148590"/>
             <wp:effectExtent l="0" t="0" r="3810" b="3810"/>
             <wp:docPr id="23" name="Imagen 23" descr="https://rtc.nam.nsroot.net/gcg/web/com/ibm/team/scm/web/graphics/icons/streams_obj.gif"/>
@@ -1167,10 +965,10 @@
                     </pic:cNvPicPr>
                   </pic:nvPicPr>
                   <pic:blipFill>
-                    <a:blip r:embed="rId11">
+                    <a:blip r:embed="rId10" cstate="print">
                       <a:extLst>
                         <a:ext uri="{28A0092B-C50C-407E-A947-70E740481C1C}">
-                          <a14:useLocalDpi xmlns:a14="http://schemas.microsoft.com/office/drawing/2010/main" val="0"/>
+                          <a14:useLocalDpi xmlns:a14="http://schemas.microsoft.com/office/drawing/2010/main" xmlns:wps="http://schemas.microsoft.com/office/word/2010/wordprocessingShape" xmlns:wpi="http://schemas.microsoft.com/office/word/2010/wordprocessingInk" xmlns:wpg="http://schemas.microsoft.com/office/word/2010/wordprocessingGroup" xmlns:w14="http://schemas.microsoft.com/office/word/2010/wordml" xmlns:w="http://schemas.openxmlformats.org/wordprocessingml/2006/main" xmlns:w10="urn:schemas-microsoft-com:office:word" xmlns:wp14="http://schemas.microsoft.com/office/word/2010/wordprocessingDrawing" xmlns:v="urn:schemas-microsoft-com:vml" xmlns:o="urn:schemas-microsoft-com:office:office" xmlns:mc="http://schemas.openxmlformats.org/markup-compatibility/2006" xmlns:wpc="http://schemas.microsoft.com/office/word/2010/wordprocessingCanvas" xmlns="" val="0"/>
                         </a:ext>
                       </a:extLst>
                     </a:blip>
@@ -1198,7 +996,7 @@
           </wp:inline>
         </w:drawing>
       </w:r>
-      <w:hyperlink r:id="rId12" w:anchor="action=com.ibm.team.scm.showStreams" w:tooltip="Show Streams" w:history="1">
+      <w:hyperlink r:id="rId11" w:anchor="action=com.ibm.team.scm.showStreams" w:tooltip="Show Streams" w:history="1">
         <w:proofErr w:type="spellStart"/>
         <w:r>
           <w:rPr>
@@ -1228,7 +1026,7 @@
           <w:lang w:val="es-MX" w:eastAsia="es-MX"/>
         </w:rPr>
         <w:drawing>
-          <wp:inline distT="0" distB="0" distL="0" distR="0" wp14:anchorId="0F3AE422" wp14:editId="614EA119">
+          <wp:inline distT="0" distB="0" distL="0" distR="0">
             <wp:extent cx="148590" cy="148590"/>
             <wp:effectExtent l="0" t="0" r="3810" b="3810"/>
             <wp:docPr id="22" name="Imagen 22" descr="https://rtc.nam.nsroot.net/gcg/web/com/ibm/team/scm/web/graphics/icons/workspace_obj.png"/>
@@ -1245,10 +1043,10 @@
                     </pic:cNvPicPr>
                   </pic:nvPicPr>
                   <pic:blipFill>
-                    <a:blip r:embed="rId13">
+                    <a:blip r:embed="rId12" cstate="print">
                       <a:extLst>
                         <a:ext uri="{28A0092B-C50C-407E-A947-70E740481C1C}">
-                          <a14:useLocalDpi xmlns:a14="http://schemas.microsoft.com/office/drawing/2010/main" val="0"/>
+                          <a14:useLocalDpi xmlns:a14="http://schemas.microsoft.com/office/drawing/2010/main" xmlns:wps="http://schemas.microsoft.com/office/word/2010/wordprocessingShape" xmlns:wpi="http://schemas.microsoft.com/office/word/2010/wordprocessingInk" xmlns:wpg="http://schemas.microsoft.com/office/word/2010/wordprocessingGroup" xmlns:w14="http://schemas.microsoft.com/office/word/2010/wordml" xmlns:w="http://schemas.openxmlformats.org/wordprocessingml/2006/main" xmlns:w10="urn:schemas-microsoft-com:office:word" xmlns:wp14="http://schemas.microsoft.com/office/word/2010/wordprocessingDrawing" xmlns:v="urn:schemas-microsoft-com:vml" xmlns:o="urn:schemas-microsoft-com:office:office" xmlns:mc="http://schemas.openxmlformats.org/markup-compatibility/2006" xmlns:wpc="http://schemas.microsoft.com/office/word/2010/wordprocessingCanvas" xmlns="" val="0"/>
                         </a:ext>
                       </a:extLst>
                     </a:blip>
@@ -1276,7 +1074,7 @@
           </wp:inline>
         </w:drawing>
       </w:r>
-      <w:hyperlink r:id="rId14" w:anchor="action=com.ibm.team.scm.browseWorkspace&amp;id=_lH1B0IcUEeS4z4i0RVKT-w" w:history="1">
+      <w:hyperlink r:id="rId13" w:anchor="action=com.ibm.team.scm.browseWorkspace&amp;id=_lH1B0IcUEeS4z4i0RVKT-w" w:history="1">
         <w:r>
           <w:rPr>
             <w:rStyle w:val="Hipervnculo"/>
@@ -1304,7 +1102,7 @@
           <w:lang w:val="es-MX" w:eastAsia="es-MX"/>
         </w:rPr>
         <w:drawing>
-          <wp:inline distT="0" distB="0" distL="0" distR="0" wp14:anchorId="2087377E" wp14:editId="7E689677">
+          <wp:inline distT="0" distB="0" distL="0" distR="0">
             <wp:extent cx="148590" cy="148590"/>
             <wp:effectExtent l="0" t="0" r="3810" b="3810"/>
             <wp:docPr id="9" name="Imagen 9" descr="https://rtc.nam.nsroot.net/gcg/web/com/ibm/team/scm/web/graphics/icons/component_obj.png"/>
@@ -1321,10 +1119,10 @@
                     </pic:cNvPicPr>
                   </pic:nvPicPr>
                   <pic:blipFill>
-                    <a:blip r:embed="rId15">
+                    <a:blip r:embed="rId14" cstate="print">
                       <a:extLst>
                         <a:ext uri="{28A0092B-C50C-407E-A947-70E740481C1C}">
-                          <a14:useLocalDpi xmlns:a14="http://schemas.microsoft.com/office/drawing/2010/main" val="0"/>
+                          <a14:useLocalDpi xmlns:a14="http://schemas.microsoft.com/office/drawing/2010/main" xmlns:wps="http://schemas.microsoft.com/office/word/2010/wordprocessingShape" xmlns:wpi="http://schemas.microsoft.com/office/word/2010/wordprocessingInk" xmlns:wpg="http://schemas.microsoft.com/office/word/2010/wordprocessingGroup" xmlns:w14="http://schemas.microsoft.com/office/word/2010/wordml" xmlns:w="http://schemas.openxmlformats.org/wordprocessingml/2006/main" xmlns:w10="urn:schemas-microsoft-com:office:word" xmlns:wp14="http://schemas.microsoft.com/office/word/2010/wordprocessingDrawing" xmlns:v="urn:schemas-microsoft-com:vml" xmlns:o="urn:schemas-microsoft-com:office:office" xmlns:mc="http://schemas.openxmlformats.org/markup-compatibility/2006" xmlns:wpc="http://schemas.microsoft.com/office/word/2010/wordprocessingCanvas" xmlns="" val="0"/>
                         </a:ext>
                       </a:extLst>
                     </a:blip>
@@ -1352,7 +1150,7 @@
           </wp:inline>
         </w:drawing>
       </w:r>
-      <w:hyperlink r:id="rId16" w:anchor="action=com.ibm.team.scm.browseElement&amp;workspaceItemId=_lH1B0IcUEeS4z4i0RVKT-w&amp;componentItemId=_yztsMBRwEeWPv5BL2WTGwg&amp;path=/" w:history="1">
+      <w:hyperlink r:id="rId15" w:anchor="action=com.ibm.team.scm.browseElement&amp;workspaceItemId=_lH1B0IcUEeS4z4i0RVKT-w&amp;componentItemId=_yztsMBRwEeWPv5BL2WTGwg&amp;path=/" w:history="1">
         <w:r>
           <w:rPr>
             <w:rStyle w:val="Hipervnculo"/>
@@ -1380,7 +1178,7 @@
           <w:lang w:val="es-MX" w:eastAsia="es-MX"/>
         </w:rPr>
         <w:drawing>
-          <wp:inline distT="0" distB="0" distL="0" distR="0" wp14:anchorId="0D614E31" wp14:editId="6901641F">
+          <wp:inline distT="0" distB="0" distL="0" distR="0">
             <wp:extent cx="148590" cy="148590"/>
             <wp:effectExtent l="0" t="0" r="3810" b="3810"/>
             <wp:docPr id="6" name="Imagen 6" descr="https://rtc.nam.nsroot.net/gcg/web/com/ibm/team/scm/web/graphics/icons/fldr_obj.gif"/>
@@ -1397,10 +1195,10 @@
                     </pic:cNvPicPr>
                   </pic:nvPicPr>
                   <pic:blipFill>
-                    <a:blip r:embed="rId17">
+                    <a:blip r:embed="rId16" cstate="print">
                       <a:extLst>
                         <a:ext uri="{28A0092B-C50C-407E-A947-70E740481C1C}">
-                          <a14:useLocalDpi xmlns:a14="http://schemas.microsoft.com/office/drawing/2010/main" val="0"/>
+                          <a14:useLocalDpi xmlns:a14="http://schemas.microsoft.com/office/drawing/2010/main" xmlns:wps="http://schemas.microsoft.com/office/word/2010/wordprocessingShape" xmlns:wpi="http://schemas.microsoft.com/office/word/2010/wordprocessingInk" xmlns:wpg="http://schemas.microsoft.com/office/word/2010/wordprocessingGroup" xmlns:w14="http://schemas.microsoft.com/office/word/2010/wordml" xmlns:w="http://schemas.openxmlformats.org/wordprocessingml/2006/main" xmlns:w10="urn:schemas-microsoft-com:office:word" xmlns:wp14="http://schemas.microsoft.com/office/word/2010/wordprocessingDrawing" xmlns:v="urn:schemas-microsoft-com:vml" xmlns:o="urn:schemas-microsoft-com:office:office" xmlns:mc="http://schemas.openxmlformats.org/markup-compatibility/2006" xmlns:wpc="http://schemas.microsoft.com/office/word/2010/wordprocessingCanvas" xmlns="" val="0"/>
                         </a:ext>
                       </a:extLst>
                     </a:blip>
@@ -1428,7 +1226,7 @@
           </wp:inline>
         </w:drawing>
       </w:r>
-      <w:hyperlink r:id="rId18" w:anchor="action=com.ibm.team.scm.browseElement&amp;workspaceItemId=_lH1B0IcUEeS4z4i0RVKT-w&amp;componentItemId=_yztsMBRwEeWPv5BL2WTGwg&amp;path=/Doc1/" w:history="1">
+      <w:hyperlink r:id="rId17" w:anchor="action=com.ibm.team.scm.browseElement&amp;workspaceItemId=_lH1B0IcUEeS4z4i0RVKT-w&amp;componentItemId=_yztsMBRwEeWPv5BL2WTGwg&amp;path=/Doc1/" w:history="1">
         <w:r>
           <w:rPr>
             <w:rStyle w:val="Hipervnculo"/>
@@ -1456,7 +1254,7 @@
           <w:lang w:val="es-MX" w:eastAsia="es-MX"/>
         </w:rPr>
         <w:drawing>
-          <wp:inline distT="0" distB="0" distL="0" distR="0" wp14:anchorId="756AED8C" wp14:editId="22281078">
+          <wp:inline distT="0" distB="0" distL="0" distR="0">
             <wp:extent cx="148590" cy="148590"/>
             <wp:effectExtent l="0" t="0" r="3810" b="3810"/>
             <wp:docPr id="5" name="Imagen 5" descr="https://rtc.nam.nsroot.net/gcg/web/com/ibm/team/scm/web/graphics/icons/fldr_obj.gif"/>
@@ -1473,10 +1271,10 @@
                     </pic:cNvPicPr>
                   </pic:nvPicPr>
                   <pic:blipFill>
-                    <a:blip r:embed="rId17">
+                    <a:blip r:embed="rId16" cstate="print">
                       <a:extLst>
                         <a:ext uri="{28A0092B-C50C-407E-A947-70E740481C1C}">
-                          <a14:useLocalDpi xmlns:a14="http://schemas.microsoft.com/office/drawing/2010/main" val="0"/>
+                          <a14:useLocalDpi xmlns:a14="http://schemas.microsoft.com/office/drawing/2010/main" xmlns:wps="http://schemas.microsoft.com/office/word/2010/wordprocessingShape" xmlns:wpi="http://schemas.microsoft.com/office/word/2010/wordprocessingInk" xmlns:wpg="http://schemas.microsoft.com/office/word/2010/wordprocessingGroup" xmlns:w14="http://schemas.microsoft.com/office/word/2010/wordml" xmlns:w="http://schemas.openxmlformats.org/wordprocessingml/2006/main" xmlns:w10="urn:schemas-microsoft-com:office:word" xmlns:wp14="http://schemas.microsoft.com/office/word/2010/wordprocessingDrawing" xmlns:v="urn:schemas-microsoft-com:vml" xmlns:o="urn:schemas-microsoft-com:office:office" xmlns:mc="http://schemas.openxmlformats.org/markup-compatibility/2006" xmlns:wpc="http://schemas.microsoft.com/office/word/2010/wordprocessingCanvas" xmlns="" val="0"/>
                         </a:ext>
                       </a:extLst>
                     </a:blip>
@@ -1504,7 +1302,7 @@
           </wp:inline>
         </w:drawing>
       </w:r>
-      <w:hyperlink r:id="rId19" w:anchor="action=com.ibm.team.scm.browseElement&amp;workspaceItemId=_lH1B0IcUEeS4z4i0RVKT-w&amp;componentItemId=_yztsMBRwEeWPv5BL2WTGwg&amp;path=/Doc1/EstadoCuenta/" w:history="1">
+      <w:hyperlink r:id="rId18" w:anchor="action=com.ibm.team.scm.browseElement&amp;workspaceItemId=_lH1B0IcUEeS4z4i0RVKT-w&amp;componentItemId=_yztsMBRwEeWPv5BL2WTGwg&amp;path=/Doc1/EstadoCuenta/" w:history="1">
         <w:proofErr w:type="spellStart"/>
         <w:r>
           <w:rPr>
@@ -1542,7 +1340,7 @@
           <w:lang w:val="es-MX" w:eastAsia="es-MX"/>
         </w:rPr>
         <w:drawing>
-          <wp:anchor distT="0" distB="0" distL="114300" distR="114300" simplePos="0" relativeHeight="251659264" behindDoc="0" locked="0" layoutInCell="1" allowOverlap="1" wp14:anchorId="60E861C8" wp14:editId="4DFC32A3">
+          <wp:anchor distT="0" distB="0" distL="114300" distR="114300" simplePos="0" relativeHeight="251659264" behindDoc="0" locked="0" layoutInCell="1" allowOverlap="1">
             <wp:simplePos x="0" y="0"/>
             <wp:positionH relativeFrom="margin">
               <wp:posOffset>24130</wp:posOffset>
@@ -1565,10 +1363,10 @@
                     <pic:cNvPicPr/>
                   </pic:nvPicPr>
                   <pic:blipFill>
-                    <a:blip r:embed="rId20">
+                    <a:blip r:embed="rId19" cstate="print">
                       <a:extLst>
                         <a:ext uri="{28A0092B-C50C-407E-A947-70E740481C1C}">
-                          <a14:useLocalDpi xmlns:a14="http://schemas.microsoft.com/office/drawing/2010/main" val="0"/>
+                          <a14:useLocalDpi xmlns:a14="http://schemas.microsoft.com/office/drawing/2010/main" xmlns:wps="http://schemas.microsoft.com/office/word/2010/wordprocessingShape" xmlns:wpi="http://schemas.microsoft.com/office/word/2010/wordprocessingInk" xmlns:wpg="http://schemas.microsoft.com/office/word/2010/wordprocessingGroup" xmlns:w14="http://schemas.microsoft.com/office/word/2010/wordml" xmlns:w="http://schemas.openxmlformats.org/wordprocessingml/2006/main" xmlns:w10="urn:schemas-microsoft-com:office:word" xmlns:wp14="http://schemas.microsoft.com/office/word/2010/wordprocessingDrawing" xmlns:v="urn:schemas-microsoft-com:vml" xmlns:o="urn:schemas-microsoft-com:office:office" xmlns:mc="http://schemas.openxmlformats.org/markup-compatibility/2006" xmlns:wpc="http://schemas.microsoft.com/office/word/2010/wordprocessingCanvas" xmlns="" val="0"/>
                         </a:ext>
                       </a:extLst>
                     </a:blip>
@@ -1588,12 +1386,6 @@
                 </pic:pic>
               </a:graphicData>
             </a:graphic>
-            <wp14:sizeRelH relativeFrom="margin">
-              <wp14:pctWidth>0</wp14:pctWidth>
-            </wp14:sizeRelH>
-            <wp14:sizeRelV relativeFrom="margin">
-              <wp14:pctHeight>0</wp14:pctHeight>
-            </wp14:sizeRelV>
           </wp:anchor>
         </w:drawing>
       </w:r>
@@ -1607,7 +1399,7 @@
           <w:szCs w:val="18"/>
         </w:rPr>
       </w:pPr>
-      <w:hyperlink r:id="rId21" w:anchor="action=com.ibm.team.scm.welcome" w:tooltip="Welcome to Source Control" w:history="1">
+      <w:hyperlink r:id="rId20" w:anchor="action=com.ibm.team.scm.welcome" w:tooltip="Welcome to Source Control" w:history="1">
         <w:proofErr w:type="spellStart"/>
         <w:r>
           <w:rPr>
@@ -1643,7 +1435,7 @@
           <w:lang w:val="es-MX" w:eastAsia="es-MX"/>
         </w:rPr>
         <w:drawing>
-          <wp:inline distT="0" distB="0" distL="0" distR="0" wp14:anchorId="31FD17DC" wp14:editId="5589172E">
+          <wp:inline distT="0" distB="0" distL="0" distR="0">
             <wp:extent cx="152400" cy="152400"/>
             <wp:effectExtent l="0" t="0" r="0" b="0"/>
             <wp:docPr id="38" name="Imagen 38" descr="https://rtc.nam.nsroot.net/gcg/web/com/ibm/team/scm/web/graphics/icons/streams_obj.gif"/>
@@ -1660,10 +1452,10 @@
                     </pic:cNvPicPr>
                   </pic:nvPicPr>
                   <pic:blipFill>
-                    <a:blip r:embed="rId11">
+                    <a:blip r:embed="rId10" cstate="print">
                       <a:extLst>
                         <a:ext uri="{28A0092B-C50C-407E-A947-70E740481C1C}">
-                          <a14:useLocalDpi xmlns:a14="http://schemas.microsoft.com/office/drawing/2010/main" val="0"/>
+                          <a14:useLocalDpi xmlns:a14="http://schemas.microsoft.com/office/drawing/2010/main" xmlns:wps="http://schemas.microsoft.com/office/word/2010/wordprocessingShape" xmlns:wpi="http://schemas.microsoft.com/office/word/2010/wordprocessingInk" xmlns:wpg="http://schemas.microsoft.com/office/word/2010/wordprocessingGroup" xmlns:w14="http://schemas.microsoft.com/office/word/2010/wordml" xmlns:w="http://schemas.openxmlformats.org/wordprocessingml/2006/main" xmlns:w10="urn:schemas-microsoft-com:office:word" xmlns:wp14="http://schemas.microsoft.com/office/word/2010/wordprocessingDrawing" xmlns:v="urn:schemas-microsoft-com:vml" xmlns:o="urn:schemas-microsoft-com:office:office" xmlns:mc="http://schemas.openxmlformats.org/markup-compatibility/2006" xmlns:wpc="http://schemas.microsoft.com/office/word/2010/wordprocessingCanvas" xmlns="" val="0"/>
                         </a:ext>
                       </a:extLst>
                     </a:blip>
@@ -1691,7 +1483,7 @@
           </wp:inline>
         </w:drawing>
       </w:r>
-      <w:hyperlink r:id="rId22" w:anchor="action=com.ibm.team.scm.showStreams" w:tooltip="Show Streams" w:history="1">
+      <w:hyperlink r:id="rId21" w:anchor="action=com.ibm.team.scm.showStreams" w:tooltip="Show Streams" w:history="1">
         <w:proofErr w:type="spellStart"/>
         <w:r>
           <w:rPr>
@@ -1718,7 +1510,7 @@
           <w:lang w:val="es-MX" w:eastAsia="es-MX"/>
         </w:rPr>
         <w:drawing>
-          <wp:inline distT="0" distB="0" distL="0" distR="0" wp14:anchorId="074B2BC3" wp14:editId="69DA8877">
+          <wp:inline distT="0" distB="0" distL="0" distR="0">
             <wp:extent cx="152400" cy="152400"/>
             <wp:effectExtent l="0" t="0" r="0" b="0"/>
             <wp:docPr id="37" name="Imagen 37" descr="https://rtc.nam.nsroot.net/gcg/web/com/ibm/team/scm/web/graphics/icons/workspace_obj.png"/>
@@ -1735,10 +1527,10 @@
                     </pic:cNvPicPr>
                   </pic:nvPicPr>
                   <pic:blipFill>
-                    <a:blip r:embed="rId13">
+                    <a:blip r:embed="rId12" cstate="print">
                       <a:extLst>
                         <a:ext uri="{28A0092B-C50C-407E-A947-70E740481C1C}">
-                          <a14:useLocalDpi xmlns:a14="http://schemas.microsoft.com/office/drawing/2010/main" val="0"/>
+                          <a14:useLocalDpi xmlns:a14="http://schemas.microsoft.com/office/drawing/2010/main" xmlns:wps="http://schemas.microsoft.com/office/word/2010/wordprocessingShape" xmlns:wpi="http://schemas.microsoft.com/office/word/2010/wordprocessingInk" xmlns:wpg="http://schemas.microsoft.com/office/word/2010/wordprocessingGroup" xmlns:w14="http://schemas.microsoft.com/office/word/2010/wordml" xmlns:w="http://schemas.openxmlformats.org/wordprocessingml/2006/main" xmlns:w10="urn:schemas-microsoft-com:office:word" xmlns:wp14="http://schemas.microsoft.com/office/word/2010/wordprocessingDrawing" xmlns:v="urn:schemas-microsoft-com:vml" xmlns:o="urn:schemas-microsoft-com:office:office" xmlns:mc="http://schemas.openxmlformats.org/markup-compatibility/2006" xmlns:wpc="http://schemas.microsoft.com/office/word/2010/wordprocessingCanvas" xmlns="" val="0"/>
                         </a:ext>
                       </a:extLst>
                     </a:blip>
@@ -1766,7 +1558,7 @@
           </wp:inline>
         </w:drawing>
       </w:r>
-      <w:hyperlink r:id="rId23" w:anchor="action=com.ibm.team.scm.browseWorkspace&amp;id=_lH1B0IcUEeS4z4i0RVKT-w" w:tooltip="" w:history="1">
+      <w:hyperlink r:id="rId22" w:anchor="action=com.ibm.team.scm.browseWorkspace&amp;id=_lH1B0IcUEeS4z4i0RVKT-w" w:history="1">
         <w:r>
           <w:rPr>
             <w:rStyle w:val="Hipervnculo"/>
@@ -1791,7 +1583,7 @@
           <w:lang w:val="es-MX" w:eastAsia="es-MX"/>
         </w:rPr>
         <w:drawing>
-          <wp:inline distT="0" distB="0" distL="0" distR="0" wp14:anchorId="7FB23902" wp14:editId="734204A0">
+          <wp:inline distT="0" distB="0" distL="0" distR="0">
             <wp:extent cx="152400" cy="152400"/>
             <wp:effectExtent l="0" t="0" r="0" b="0"/>
             <wp:docPr id="36" name="Imagen 36" descr="https://rtc.nam.nsroot.net/gcg/web/com/ibm/team/scm/web/graphics/icons/component_obj.png"/>
@@ -1808,10 +1600,10 @@
                     </pic:cNvPicPr>
                   </pic:nvPicPr>
                   <pic:blipFill>
-                    <a:blip r:embed="rId15">
+                    <a:blip r:embed="rId14" cstate="print">
                       <a:extLst>
                         <a:ext uri="{28A0092B-C50C-407E-A947-70E740481C1C}">
-                          <a14:useLocalDpi xmlns:a14="http://schemas.microsoft.com/office/drawing/2010/main" val="0"/>
+                          <a14:useLocalDpi xmlns:a14="http://schemas.microsoft.com/office/drawing/2010/main" xmlns:wps="http://schemas.microsoft.com/office/word/2010/wordprocessingShape" xmlns:wpi="http://schemas.microsoft.com/office/word/2010/wordprocessingInk" xmlns:wpg="http://schemas.microsoft.com/office/word/2010/wordprocessingGroup" xmlns:w14="http://schemas.microsoft.com/office/word/2010/wordml" xmlns:w="http://schemas.openxmlformats.org/wordprocessingml/2006/main" xmlns:w10="urn:schemas-microsoft-com:office:word" xmlns:wp14="http://schemas.microsoft.com/office/word/2010/wordprocessingDrawing" xmlns:v="urn:schemas-microsoft-com:vml" xmlns:o="urn:schemas-microsoft-com:office:office" xmlns:mc="http://schemas.openxmlformats.org/markup-compatibility/2006" xmlns:wpc="http://schemas.microsoft.com/office/word/2010/wordprocessingCanvas" xmlns="" val="0"/>
                         </a:ext>
                       </a:extLst>
                     </a:blip>
@@ -1839,7 +1631,7 @@
           </wp:inline>
         </w:drawing>
       </w:r>
-      <w:hyperlink r:id="rId24" w:anchor="action=com.ibm.team.scm.browseElement&amp;workspaceItemId=_lH1B0IcUEeS4z4i0RVKT-w&amp;componentItemId=_yztsMBRwEeWPv5BL2WTGwg&amp;path=/" w:tooltip="" w:history="1">
+      <w:hyperlink r:id="rId23" w:anchor="action=com.ibm.team.scm.browseElement&amp;workspaceItemId=_lH1B0IcUEeS4z4i0RVKT-w&amp;componentItemId=_yztsMBRwEeWPv5BL2WTGwg&amp;path=/" w:history="1">
         <w:r>
           <w:rPr>
             <w:rStyle w:val="Hipervnculo"/>
@@ -1864,7 +1656,7 @@
           <w:lang w:val="es-MX" w:eastAsia="es-MX"/>
         </w:rPr>
         <w:drawing>
-          <wp:inline distT="0" distB="0" distL="0" distR="0" wp14:anchorId="46B8548D" wp14:editId="28908AC1">
+          <wp:inline distT="0" distB="0" distL="0" distR="0">
             <wp:extent cx="152400" cy="152400"/>
             <wp:effectExtent l="0" t="0" r="0" b="0"/>
             <wp:docPr id="35" name="Imagen 35" descr="https://rtc.nam.nsroot.net/gcg/web/com/ibm/team/scm/web/graphics/icons/fldr_obj.gif"/>
@@ -1881,10 +1673,10 @@
                     </pic:cNvPicPr>
                   </pic:nvPicPr>
                   <pic:blipFill>
-                    <a:blip r:embed="rId17">
+                    <a:blip r:embed="rId16" cstate="print">
                       <a:extLst>
                         <a:ext uri="{28A0092B-C50C-407E-A947-70E740481C1C}">
-                          <a14:useLocalDpi xmlns:a14="http://schemas.microsoft.com/office/drawing/2010/main" val="0"/>
+                          <a14:useLocalDpi xmlns:a14="http://schemas.microsoft.com/office/drawing/2010/main" xmlns:wps="http://schemas.microsoft.com/office/word/2010/wordprocessingShape" xmlns:wpi="http://schemas.microsoft.com/office/word/2010/wordprocessingInk" xmlns:wpg="http://schemas.microsoft.com/office/word/2010/wordprocessingGroup" xmlns:w14="http://schemas.microsoft.com/office/word/2010/wordml" xmlns:w="http://schemas.openxmlformats.org/wordprocessingml/2006/main" xmlns:w10="urn:schemas-microsoft-com:office:word" xmlns:wp14="http://schemas.microsoft.com/office/word/2010/wordprocessingDrawing" xmlns:v="urn:schemas-microsoft-com:vml" xmlns:o="urn:schemas-microsoft-com:office:office" xmlns:mc="http://schemas.openxmlformats.org/markup-compatibility/2006" xmlns:wpc="http://schemas.microsoft.com/office/word/2010/wordprocessingCanvas" xmlns="" val="0"/>
                         </a:ext>
                       </a:extLst>
                     </a:blip>
@@ -1912,7 +1704,7 @@
           </wp:inline>
         </w:drawing>
       </w:r>
-      <w:hyperlink r:id="rId25" w:anchor="action=com.ibm.team.scm.browseElement&amp;workspaceItemId=_lH1B0IcUEeS4z4i0RVKT-w&amp;componentItemId=_yztsMBRwEeWPv5BL2WTGwg&amp;path=/Doc1/" w:tooltip="" w:history="1">
+      <w:hyperlink r:id="rId24" w:anchor="action=com.ibm.team.scm.browseElement&amp;workspaceItemId=_lH1B0IcUEeS4z4i0RVKT-w&amp;componentItemId=_yztsMBRwEeWPv5BL2WTGwg&amp;path=/Doc1/" w:history="1">
         <w:r>
           <w:rPr>
             <w:rStyle w:val="Hipervnculo"/>
@@ -1937,7 +1729,7 @@
           <w:lang w:val="es-MX" w:eastAsia="es-MX"/>
         </w:rPr>
         <w:drawing>
-          <wp:inline distT="0" distB="0" distL="0" distR="0" wp14:anchorId="4C27C64F" wp14:editId="2CEFA762">
+          <wp:inline distT="0" distB="0" distL="0" distR="0">
             <wp:extent cx="152400" cy="152400"/>
             <wp:effectExtent l="0" t="0" r="0" b="0"/>
             <wp:docPr id="29" name="Imagen 29" descr="https://rtc.nam.nsroot.net/gcg/web/com/ibm/team/scm/web/graphics/icons/fldr_obj.gif"/>
@@ -1954,10 +1746,10 @@
                     </pic:cNvPicPr>
                   </pic:nvPicPr>
                   <pic:blipFill>
-                    <a:blip r:embed="rId17">
+                    <a:blip r:embed="rId16" cstate="print">
                       <a:extLst>
                         <a:ext uri="{28A0092B-C50C-407E-A947-70E740481C1C}">
-                          <a14:useLocalDpi xmlns:a14="http://schemas.microsoft.com/office/drawing/2010/main" val="0"/>
+                          <a14:useLocalDpi xmlns:a14="http://schemas.microsoft.com/office/drawing/2010/main" xmlns:wps="http://schemas.microsoft.com/office/word/2010/wordprocessingShape" xmlns:wpi="http://schemas.microsoft.com/office/word/2010/wordprocessingInk" xmlns:wpg="http://schemas.microsoft.com/office/word/2010/wordprocessingGroup" xmlns:w14="http://schemas.microsoft.com/office/word/2010/wordml" xmlns:w="http://schemas.openxmlformats.org/wordprocessingml/2006/main" xmlns:w10="urn:schemas-microsoft-com:office:word" xmlns:wp14="http://schemas.microsoft.com/office/word/2010/wordprocessingDrawing" xmlns:v="urn:schemas-microsoft-com:vml" xmlns:o="urn:schemas-microsoft-com:office:office" xmlns:mc="http://schemas.openxmlformats.org/markup-compatibility/2006" xmlns:wpc="http://schemas.microsoft.com/office/word/2010/wordprocessingCanvas" xmlns="" val="0"/>
                         </a:ext>
                       </a:extLst>
                     </a:blip>
@@ -1985,7 +1777,7 @@
           </wp:inline>
         </w:drawing>
       </w:r>
-      <w:hyperlink r:id="rId26" w:anchor="action=com.ibm.team.scm.browseElement&amp;workspaceItemId=_lH1B0IcUEeS4z4i0RVKT-w&amp;componentItemId=_yztsMBRwEeWPv5BL2WTGwg&amp;path=/Doc1/InformeSaldos/" w:tooltip="" w:history="1">
+      <w:hyperlink r:id="rId25" w:anchor="action=com.ibm.team.scm.browseElement&amp;workspaceItemId=_lH1B0IcUEeS4z4i0RVKT-w&amp;componentItemId=_yztsMBRwEeWPv5BL2WTGwg&amp;path=/Doc1/InformeSaldos/" w:history="1">
         <w:proofErr w:type="spellStart"/>
         <w:r>
           <w:rPr>
@@ -2179,7 +1971,7 @@
         <w:tblW w:w="4381" w:type="pct"/>
         <w:jc w:val="center"/>
         <w:tblInd w:w="-150" w:type="dxa"/>
-        <w:tblLook w:val="04A0" w:firstRow="1" w:lastRow="0" w:firstColumn="1" w:lastColumn="0" w:noHBand="0" w:noVBand="1"/>
+        <w:tblLook w:val="04A0"/>
       </w:tblPr>
       <w:tblGrid>
         <w:gridCol w:w="2901"/>
@@ -2187,7 +1979,7 @@
       </w:tblGrid>
       <w:tr>
         <w:trPr>
-          <w:cnfStyle w:val="100000000000" w:firstRow="1" w:lastRow="0" w:firstColumn="0" w:lastColumn="0" w:oddVBand="0" w:evenVBand="0" w:oddHBand="0" w:evenHBand="0" w:firstRowFirstColumn="0" w:firstRowLastColumn="0" w:lastRowFirstColumn="0" w:lastRowLastColumn="0"/>
+          <w:cnfStyle w:val="100000000000"/>
           <w:trHeight w:val="380"/>
           <w:jc w:val="center"/>
         </w:trPr>
@@ -2297,7 +2089,7 @@
                 <w:b/>
               </w:rPr>
             </w:pPr>
-            <w:hyperlink r:id="rId27" w:anchor="action=com.ibm.team.scm.browseElement&amp;workspaceItemId=_lH1B0IcUEeS4z4i0RVKT-w&amp;componentItemId=_yztsMBRwEeWPv5BL2WTGwg&amp;itemType=com.ibm.team.filesystem.FileItem&amp;itemId=_5TqbMF-2EeisN650F-pP_A" w:history="1">
+            <w:hyperlink r:id="rId26" w:anchor="action=com.ibm.team.scm.browseElement&amp;workspaceItemId=_lH1B0IcUEeS4z4i0RVKT-w&amp;componentItemId=_yztsMBRwEeWPv5BL2WTGwg&amp;itemType=com.ibm.team.filesystem.FileItem&amp;itemId=_5TqbMF-2EeisN650F-pP_A" w:history="1">
               <w:r>
                 <w:rPr>
                   <w:rFonts w:cs="Arial"/>
@@ -2678,16 +2470,923 @@
     <w:p>
       <w:pPr>
         <w:pStyle w:val="Textoindependiente"/>
+        <w:numPr>
+          <w:ilvl w:val="0"/>
+          <w:numId w:val="25"/>
+        </w:numPr>
+        <w:spacing w:after="120"/>
+        <w:rPr>
+          <w:rFonts w:cs="Arial"/>
+          <w:b/>
+          <w:sz w:val="22"/>
+          <w:lang w:val="es-MX"/>
+        </w:rPr>
+      </w:pPr>
+      <w:r>
+        <w:rPr>
+          <w:rFonts w:cs="Arial"/>
+          <w:b/>
+          <w:sz w:val="22"/>
+          <w:lang w:val="es-MX"/>
+        </w:rPr>
+        <w:t>Copia de Recursos</w:t>
+      </w:r>
+    </w:p>
+    <w:p>
+      <w:pPr>
+        <w:pStyle w:val="Textoindependiente"/>
+        <w:numPr>
+          <w:ilvl w:val="0"/>
+          <w:numId w:val="33"/>
+        </w:numPr>
+        <w:spacing w:after="0" w:line="360" w:lineRule="auto"/>
+        <w:jc w:val="left"/>
+        <w:rPr>
+          <w:rFonts w:cs="Arial"/>
+          <w:b/>
+          <w:color w:val="000000"/>
+          <w:sz w:val="22"/>
+          <w:szCs w:val="22"/>
+          <w:lang w:val="es-MX"/>
+        </w:rPr>
+      </w:pPr>
+      <w:r>
+        <w:rPr>
+          <w:rFonts w:cs="Arial"/>
+          <w:sz w:val="22"/>
+          <w:lang w:val="es-MX"/>
+        </w:rPr>
+        <w:t xml:space="preserve">Copiar de </w:t>
+      </w:r>
+      <w:r>
+        <w:rPr>
+          <w:rFonts w:cs="Arial"/>
+          <w:sz w:val="22"/>
+          <w:lang w:val="es-MX"/>
+        </w:rPr>
+        <w:t xml:space="preserve">la </w:t>
+      </w:r>
+      <w:r>
+        <w:rPr>
+          <w:rFonts w:cs="Arial"/>
+          <w:sz w:val="22"/>
+          <w:lang w:val="es-MX"/>
+        </w:rPr>
+        <w:t>ruta :</w:t>
+      </w:r>
+      <w:r>
+        <w:rPr>
+          <w:rFonts w:cs="Arial"/>
+          <w:b/>
+          <w:color w:val="000000"/>
+          <w:sz w:val="22"/>
+          <w:szCs w:val="22"/>
+          <w:lang w:val="es-MX"/>
+        </w:rPr>
+        <w:t xml:space="preserve"> D:\Vault\server\distrib\Default</w:t>
+      </w:r>
+    </w:p>
+    <w:p>
+      <w:pPr>
+        <w:rPr>
+          <w:rFonts w:ascii="Helvetica" w:hAnsi="Helvetica" w:cs="Helvetica"/>
+          <w:sz w:val="18"/>
+          <w:szCs w:val="18"/>
+        </w:rPr>
+      </w:pPr>
+    </w:p>
+    <w:p>
+      <w:pPr>
+        <w:pStyle w:val="Textoindependiente"/>
+        <w:spacing w:after="120"/>
+        <w:ind w:left="1080"/>
+        <w:rPr>
+          <w:rFonts w:cs="Arial"/>
+          <w:sz w:val="22"/>
+          <w:lang w:val="es-MX"/>
+        </w:rPr>
+      </w:pPr>
+      <w:r>
+        <w:rPr>
+          <w:rFonts w:cs="Arial"/>
+          <w:sz w:val="22"/>
+          <w:lang w:val="es-MX"/>
+        </w:rPr>
+        <w:t xml:space="preserve">Y </w:t>
+      </w:r>
+      <w:r>
+        <w:rPr>
+          <w:rFonts w:cs="Arial"/>
+          <w:sz w:val="22"/>
+          <w:lang w:val="es-MX"/>
+        </w:rPr>
+        <w:t xml:space="preserve">pegarlos en las rutas: </w:t>
+      </w:r>
+    </w:p>
+    <w:p>
+      <w:pPr>
+        <w:pStyle w:val="Textoindependiente"/>
+        <w:numPr>
+          <w:ilvl w:val="0"/>
+          <w:numId w:val="33"/>
+        </w:numPr>
+        <w:spacing w:after="0" w:line="360" w:lineRule="auto"/>
+        <w:jc w:val="left"/>
+        <w:rPr>
+          <w:rFonts w:cs="Arial"/>
+          <w:b/>
+          <w:color w:val="000000"/>
+          <w:sz w:val="22"/>
+          <w:szCs w:val="22"/>
+          <w:lang w:val="en-US"/>
+        </w:rPr>
+      </w:pPr>
+      <w:r>
+        <w:rPr>
+          <w:rFonts w:cs="Arial"/>
+          <w:b/>
+          <w:color w:val="000000"/>
+          <w:sz w:val="22"/>
+          <w:szCs w:val="22"/>
+          <w:lang w:val="en-US"/>
+        </w:rPr>
+        <w:t>D:\Vault</w:t>
+      </w:r>
+      <w:r>
+        <w:rPr>
+          <w:rFonts w:cs="Arial"/>
+          <w:b/>
+          <w:color w:val="000000"/>
+          <w:sz w:val="22"/>
+          <w:szCs w:val="22"/>
+          <w:lang w:val="en-US"/>
+        </w:rPr>
+        <w:t>\render\default</w:t>
+      </w:r>
+    </w:p>
+    <w:p>
+      <w:pPr>
+        <w:pStyle w:val="Textoindependiente"/>
+        <w:numPr>
+          <w:ilvl w:val="0"/>
+          <w:numId w:val="33"/>
+        </w:numPr>
+        <w:spacing w:after="0" w:line="360" w:lineRule="auto"/>
+        <w:jc w:val="left"/>
+        <w:rPr>
+          <w:rFonts w:cs="Arial"/>
+          <w:b/>
+          <w:color w:val="000000"/>
+          <w:sz w:val="22"/>
+          <w:szCs w:val="22"/>
+          <w:lang w:val="en-US"/>
+        </w:rPr>
+      </w:pPr>
+      <w:r>
+        <w:rPr>
+          <w:rFonts w:cs="Arial"/>
+          <w:b/>
+          <w:color w:val="000000"/>
+          <w:sz w:val="22"/>
+          <w:szCs w:val="22"/>
+          <w:lang w:val="en-US"/>
+        </w:rPr>
+        <w:t>D:\Vault\desktop\default</w:t>
+      </w:r>
+      <w:r>
+        <w:rPr>
+          <w:rFonts w:cs="Arial"/>
+          <w:b/>
+          <w:color w:val="000000"/>
+          <w:sz w:val="22"/>
+          <w:szCs w:val="22"/>
+          <w:lang w:val="en-US"/>
+        </w:rPr>
+        <w:t xml:space="preserve"> \default</w:t>
+      </w:r>
+    </w:p>
+    <w:p>
+      <w:pPr>
+        <w:pStyle w:val="Textoindependiente"/>
+        <w:spacing w:after="120"/>
+        <w:ind w:left="1080"/>
+        <w:jc w:val="center"/>
+        <w:rPr>
+          <w:sz w:val="22"/>
+          <w:lang w:val="en-US"/>
+        </w:rPr>
+      </w:pPr>
+      <w:r>
+        <w:rPr>
+          <w:noProof/>
+          <w:lang w:val="es-MX" w:eastAsia="es-MX"/>
+        </w:rPr>
+        <w:lastRenderedPageBreak/>
+        <w:drawing>
+          <wp:inline distT="0" distB="0" distL="0" distR="0">
+            <wp:extent cx="3306065" cy="3593804"/>
+            <wp:effectExtent l="19050" t="19050" r="27940" b="26035"/>
+            <wp:docPr id="3" name="Imagen 10" descr="cid:image002.png@01D3E737.54DCCB50"/>
+            <wp:cNvGraphicFramePr>
+              <a:graphicFrameLocks xmlns:a="http://schemas.openxmlformats.org/drawingml/2006/main" noChangeAspect="1"/>
+            </wp:cNvGraphicFramePr>
+            <a:graphic xmlns:a="http://schemas.openxmlformats.org/drawingml/2006/main">
+              <a:graphicData uri="http://schemas.openxmlformats.org/drawingml/2006/picture">
+                <pic:pic xmlns:pic="http://schemas.openxmlformats.org/drawingml/2006/picture">
+                  <pic:nvPicPr>
+                    <pic:cNvPr id="0" name="Imagen 3" descr="cid:image002.png@01D3E737.54DCCB50"/>
+                    <pic:cNvPicPr>
+                      <a:picLocks noChangeAspect="1" noChangeArrowheads="1"/>
+                    </pic:cNvPicPr>
+                  </pic:nvPicPr>
+                  <pic:blipFill rotWithShape="1">
+                    <a:blip r:embed="rId27" r:link="rId28" cstate="print">
+                      <a:extLst>
+                        <a:ext uri="{28A0092B-C50C-407E-A947-70E740481C1C}">
+                          <a14:useLocalDpi xmlns:a14="http://schemas.microsoft.com/office/drawing/2010/main" xmlns:wps="http://schemas.microsoft.com/office/word/2010/wordprocessingShape" xmlns:wpi="http://schemas.microsoft.com/office/word/2010/wordprocessingInk" xmlns:wpg="http://schemas.microsoft.com/office/word/2010/wordprocessingGroup" xmlns:w14="http://schemas.microsoft.com/office/word/2010/wordml" xmlns:w="http://schemas.openxmlformats.org/wordprocessingml/2006/main" xmlns:w10="urn:schemas-microsoft-com:office:word" xmlns:wp14="http://schemas.microsoft.com/office/word/2010/wordprocessingDrawing" xmlns:v="urn:schemas-microsoft-com:vml" xmlns:o="urn:schemas-microsoft-com:office:office" xmlns:mc="http://schemas.openxmlformats.org/markup-compatibility/2006" xmlns:wpc="http://schemas.microsoft.com/office/word/2010/wordprocessingCanvas" xmlns="" val="0"/>
+                        </a:ext>
+                      </a:extLst>
+                    </a:blip>
+                    <a:srcRect b="31301"/>
+                    <a:stretch/>
+                  </pic:blipFill>
+                  <pic:spPr bwMode="auto">
+                    <a:xfrm>
+                      <a:off x="0" y="0"/>
+                      <a:ext cx="3308279" cy="3596211"/>
+                    </a:xfrm>
+                    <a:prstGeom prst="rect">
+                      <a:avLst/>
+                    </a:prstGeom>
+                    <a:noFill/>
+                    <a:ln w="9525" cap="flat" cmpd="sng" algn="ctr">
+                      <a:solidFill>
+                        <a:sysClr val="windowText" lastClr="000000"/>
+                      </a:solidFill>
+                      <a:prstDash val="solid"/>
+                      <a:round/>
+                      <a:headEnd type="none" w="med" len="med"/>
+                      <a:tailEnd type="none" w="med" len="med"/>
+                    </a:ln>
+                    <a:extLst>
+                      <a:ext uri="{53640926-AAD7-44D8-BBD7-CCE9431645EC}">
+                        <a14:shadowObscured xmlns:a14="http://schemas.microsoft.com/office/drawing/2010/main" xmlns:wps="http://schemas.microsoft.com/office/word/2010/wordprocessingShape" xmlns:wpi="http://schemas.microsoft.com/office/word/2010/wordprocessingInk" xmlns:wpg="http://schemas.microsoft.com/office/word/2010/wordprocessingGroup" xmlns:w14="http://schemas.microsoft.com/office/word/2010/wordml" xmlns:w="http://schemas.openxmlformats.org/wordprocessingml/2006/main" xmlns:w10="urn:schemas-microsoft-com:office:word" xmlns:wp14="http://schemas.microsoft.com/office/word/2010/wordprocessingDrawing" xmlns:v="urn:schemas-microsoft-com:vml" xmlns:o="urn:schemas-microsoft-com:office:office" xmlns:mc="http://schemas.openxmlformats.org/markup-compatibility/2006" xmlns:wpc="http://schemas.microsoft.com/office/word/2010/wordprocessingCanvas" xmlns=""/>
+                      </a:ext>
+                    </a:extLst>
+                  </pic:spPr>
+                </pic:pic>
+              </a:graphicData>
+            </a:graphic>
+          </wp:inline>
+        </w:drawing>
+      </w:r>
+    </w:p>
+    <w:p>
+      <w:pPr>
+        <w:jc w:val="left"/>
+        <w:rPr>
+          <w:rFonts w:cs="Arial"/>
+          <w:b/>
+          <w:sz w:val="22"/>
+          <w:lang w:val="es-MX"/>
+        </w:rPr>
+      </w:pPr>
+      <w:r>
+        <w:rPr>
+          <w:rFonts w:cs="Arial"/>
+          <w:b/>
+          <w:sz w:val="22"/>
+          <w:lang w:val="es-MX"/>
+        </w:rPr>
+        <w:br w:type="page"/>
+      </w:r>
+    </w:p>
+    <w:p>
+      <w:pPr>
+        <w:pStyle w:val="Textoindependiente"/>
+        <w:numPr>
+          <w:ilvl w:val="0"/>
+          <w:numId w:val="25"/>
+        </w:numPr>
+        <w:spacing w:after="120"/>
+        <w:rPr>
+          <w:rFonts w:cs="Arial"/>
+          <w:b/>
+          <w:sz w:val="22"/>
+          <w:lang w:val="es-MX"/>
+        </w:rPr>
+      </w:pPr>
+      <w:r>
+        <w:rPr>
+          <w:rFonts w:cs="Arial"/>
+          <w:b/>
+          <w:sz w:val="22"/>
+          <w:lang w:val="es-MX"/>
+        </w:rPr>
+        <w:lastRenderedPageBreak/>
+        <w:t>Carga de Fuentes</w:t>
+      </w:r>
+    </w:p>
+    <w:p>
+      <w:pPr>
+        <w:pStyle w:val="Textoindependiente"/>
+        <w:numPr>
+          <w:ilvl w:val="0"/>
+          <w:numId w:val="33"/>
+        </w:numPr>
+        <w:spacing w:after="0" w:line="360" w:lineRule="auto"/>
+        <w:jc w:val="left"/>
+        <w:rPr>
+          <w:rFonts w:cs="Arial"/>
+          <w:color w:val="000000"/>
+          <w:sz w:val="22"/>
+          <w:szCs w:val="22"/>
+          <w:lang w:val="es-MX"/>
+        </w:rPr>
+      </w:pPr>
+      <w:r>
+        <w:rPr>
+          <w:rFonts w:cs="Arial"/>
+          <w:sz w:val="22"/>
+          <w:lang w:val="es-MX"/>
+        </w:rPr>
+        <w:t>Abrimos la consola de Windows nos posicionamos dentro del directorio:</w:t>
+      </w:r>
+    </w:p>
+    <w:p>
+      <w:pPr>
+        <w:pStyle w:val="Textoindependiente"/>
+        <w:spacing w:after="0" w:line="360" w:lineRule="auto"/>
+        <w:ind w:left="1800"/>
+        <w:jc w:val="left"/>
+        <w:rPr>
+          <w:rFonts w:cs="Arial"/>
+          <w:b/>
+          <w:color w:val="000000"/>
+          <w:sz w:val="22"/>
+          <w:szCs w:val="22"/>
+          <w:lang w:val="en-US"/>
+        </w:rPr>
+      </w:pPr>
+      <w:proofErr w:type="spellStart"/>
+      <w:proofErr w:type="gramStart"/>
+      <w:r>
+        <w:rPr>
+          <w:rFonts w:cs="Arial"/>
+          <w:b/>
+          <w:sz w:val="22"/>
+          <w:highlight w:val="yellow"/>
+          <w:lang w:val="en-US"/>
+        </w:rPr>
+        <w:t>cd</w:t>
+      </w:r>
+      <w:proofErr w:type="spellEnd"/>
+      <w:proofErr w:type="gramEnd"/>
+      <w:r>
+        <w:rPr>
+          <w:rFonts w:cs="Arial"/>
+          <w:b/>
+          <w:sz w:val="22"/>
+          <w:highlight w:val="yellow"/>
+          <w:lang w:val="en-US"/>
+        </w:rPr>
+        <w:t xml:space="preserve"> “</w:t>
+      </w:r>
+      <w:r>
+        <w:rPr>
+          <w:rFonts w:cs="Arial"/>
+          <w:b/>
+          <w:color w:val="000000"/>
+          <w:sz w:val="22"/>
+          <w:szCs w:val="22"/>
+          <w:highlight w:val="yellow"/>
+          <w:lang w:val="en-US"/>
+        </w:rPr>
+        <w:t>D:\Vault</w:t>
+      </w:r>
+      <w:r>
+        <w:rPr>
+          <w:rFonts w:cs="Arial"/>
+          <w:b/>
+          <w:color w:val="000000"/>
+          <w:sz w:val="22"/>
+          <w:szCs w:val="22"/>
+          <w:highlight w:val="yellow"/>
+          <w:lang w:val="en-US"/>
+        </w:rPr>
+        <w:t>\server\distrib\Default”</w:t>
+      </w:r>
+    </w:p>
+    <w:p>
+      <w:pPr>
+        <w:pStyle w:val="Textoindependiente"/>
+        <w:spacing w:after="0" w:line="360" w:lineRule="auto"/>
+        <w:ind w:left="1800"/>
+        <w:jc w:val="left"/>
+        <w:rPr>
+          <w:rFonts w:cs="Arial"/>
+          <w:color w:val="000000"/>
+          <w:sz w:val="22"/>
+          <w:szCs w:val="22"/>
+          <w:lang w:val="es-MX"/>
+        </w:rPr>
+      </w:pPr>
+      <w:r>
+        <w:rPr>
+          <w:rFonts w:cs="Arial"/>
+          <w:color w:val="000000"/>
+          <w:sz w:val="22"/>
+          <w:szCs w:val="22"/>
+          <w:lang w:val="es-MX"/>
+        </w:rPr>
+        <w:t xml:space="preserve">Y ejecutamos </w:t>
+      </w:r>
+      <w:r>
+        <w:rPr>
+          <w:rFonts w:cs="Arial"/>
+          <w:color w:val="000000"/>
+          <w:sz w:val="22"/>
+          <w:szCs w:val="22"/>
+          <w:lang w:val="es-MX"/>
+        </w:rPr>
+        <w:t>el siguiente comando:</w:t>
+      </w:r>
+    </w:p>
+    <w:p>
+      <w:pPr>
+        <w:pStyle w:val="Textoindependiente"/>
+        <w:spacing w:after="0" w:line="360" w:lineRule="auto"/>
+        <w:ind w:left="720"/>
+        <w:jc w:val="center"/>
+        <w:rPr>
+          <w:rFonts w:cs="Arial"/>
+          <w:b/>
+          <w:color w:val="000000"/>
+          <w:sz w:val="22"/>
+          <w:szCs w:val="22"/>
+          <w:lang w:val="en-US"/>
+        </w:rPr>
+      </w:pPr>
+      <w:r>
+        <w:rPr>
+          <w:rFonts w:cs="Arial"/>
+          <w:b/>
+          <w:color w:val="000000"/>
+          <w:sz w:val="22"/>
+          <w:szCs w:val="22"/>
+          <w:highlight w:val="yellow"/>
+          <w:lang w:val="en-US"/>
+        </w:rPr>
+        <w:t>“</w:t>
+      </w:r>
+      <w:r>
+        <w:rPr>
+          <w:rFonts w:cs="Arial"/>
+          <w:b/>
+          <w:color w:val="000000"/>
+          <w:sz w:val="22"/>
+          <w:szCs w:val="22"/>
+          <w:highlight w:val="yellow"/>
+          <w:lang w:val="en-US"/>
+        </w:rPr>
+        <w:t>D:\Vault</w:t>
+      </w:r>
+      <w:r>
+        <w:rPr>
+          <w:rFonts w:cs="Arial"/>
+          <w:b/>
+          <w:color w:val="000000"/>
+          <w:sz w:val="22"/>
+          <w:szCs w:val="22"/>
+          <w:highlight w:val="yellow"/>
+          <w:lang w:val="en-US"/>
+        </w:rPr>
+        <w:t>\server\tools\afpsubstitute</w:t>
+      </w:r>
+      <w:r>
+        <w:rPr>
+          <w:rFonts w:cs="Arial"/>
+          <w:b/>
+          <w:color w:val="000000"/>
+          <w:sz w:val="22"/>
+          <w:szCs w:val="22"/>
+          <w:highlight w:val="yellow"/>
+          <w:lang w:val="en-US"/>
+        </w:rPr>
+        <w:t>.exe”</w:t>
+      </w:r>
+      <w:r>
+        <w:rPr>
+          <w:rFonts w:cs="Arial"/>
+          <w:b/>
+          <w:color w:val="000000"/>
+          <w:sz w:val="22"/>
+          <w:szCs w:val="22"/>
+          <w:highlight w:val="yellow"/>
+          <w:lang w:val="en-US"/>
+        </w:rPr>
+        <w:t xml:space="preserve"> &gt; fonts.ini</w:t>
+      </w:r>
+    </w:p>
+    <w:p>
+      <w:pPr>
+        <w:pStyle w:val="Textoindependiente"/>
+        <w:spacing w:after="120"/>
+        <w:ind w:left="1080"/>
+        <w:rPr>
+          <w:rFonts w:cs="Arial"/>
+          <w:b/>
+          <w:i/>
+          <w:sz w:val="22"/>
+          <w:lang w:val="es-MX"/>
+        </w:rPr>
+      </w:pPr>
+      <w:r>
+        <w:rPr>
+          <w:rFonts w:cs="Arial"/>
+          <w:b/>
+          <w:i/>
+          <w:color w:val="FF0000"/>
+          <w:sz w:val="22"/>
+          <w:lang w:val="es-MX"/>
+        </w:rPr>
+        <w:t>Nota</w:t>
+      </w:r>
+      <w:r>
+        <w:rPr>
+          <w:rFonts w:cs="Arial"/>
+          <w:b/>
+          <w:i/>
+          <w:sz w:val="22"/>
+          <w:lang w:val="es-MX"/>
+        </w:rPr>
+        <w:t xml:space="preserve">: </w:t>
+      </w:r>
+      <w:r>
+        <w:rPr>
+          <w:rFonts w:cs="Arial"/>
+          <w:b/>
+          <w:i/>
+          <w:sz w:val="22"/>
+          <w:u w:val="single"/>
+          <w:lang w:val="es-MX"/>
+        </w:rPr>
+        <w:t>Borrar las comillas simples</w:t>
+      </w:r>
+      <w:r>
+        <w:rPr>
+          <w:rFonts w:cs="Arial"/>
+          <w:b/>
+          <w:i/>
+          <w:sz w:val="22"/>
+          <w:lang w:val="es-MX"/>
+        </w:rPr>
+        <w:t xml:space="preserve"> </w:t>
+      </w:r>
+      <w:r>
+        <w:rPr>
+          <w:rFonts w:cs="Arial"/>
+          <w:b/>
+          <w:i/>
+          <w:sz w:val="22"/>
+          <w:lang w:val="es-MX"/>
+        </w:rPr>
+        <w:t xml:space="preserve">del comando </w:t>
+      </w:r>
+      <w:r>
+        <w:rPr>
+          <w:rFonts w:cs="Arial"/>
+          <w:b/>
+          <w:i/>
+          <w:sz w:val="22"/>
+          <w:lang w:val="es-MX"/>
+        </w:rPr>
+        <w:t>y volver a colocarlas.</w:t>
+      </w:r>
+    </w:p>
+    <w:p>
+      <w:pPr>
+        <w:pStyle w:val="Textoindependiente"/>
+        <w:spacing w:after="120"/>
+        <w:ind w:left="1080"/>
+        <w:jc w:val="center"/>
+        <w:rPr>
+          <w:rFonts w:cs="Arial"/>
+          <w:b/>
+          <w:i/>
+          <w:sz w:val="22"/>
+          <w:lang w:val="es-MX"/>
+        </w:rPr>
+      </w:pPr>
+      <w:r>
+        <w:rPr>
+          <w:noProof/>
+          <w:lang w:val="es-MX" w:eastAsia="es-MX"/>
+        </w:rPr>
+        <w:drawing>
+          <wp:inline distT="0" distB="0" distL="0" distR="0">
+            <wp:extent cx="4876883" cy="810883"/>
+            <wp:effectExtent l="0" t="0" r="0" b="8890"/>
+            <wp:docPr id="19" name="Imagen 12"/>
+            <wp:cNvGraphicFramePr>
+              <a:graphicFrameLocks xmlns:a="http://schemas.openxmlformats.org/drawingml/2006/main" noChangeAspect="1"/>
+            </wp:cNvGraphicFramePr>
+            <a:graphic xmlns:a="http://schemas.openxmlformats.org/drawingml/2006/main">
+              <a:graphicData uri="http://schemas.openxmlformats.org/drawingml/2006/picture">
+                <pic:pic xmlns:pic="http://schemas.openxmlformats.org/drawingml/2006/picture">
+                  <pic:nvPicPr>
+                    <pic:cNvPr id="0" name=""/>
+                    <pic:cNvPicPr/>
+                  </pic:nvPicPr>
+                  <pic:blipFill rotWithShape="1">
+                    <a:blip r:embed="rId29" cstate="print"/>
+                    <a:srcRect l="1846" t="14338" r="33385" b="73714"/>
+                    <a:stretch/>
+                  </pic:blipFill>
+                  <pic:spPr bwMode="auto">
+                    <a:xfrm>
+                      <a:off x="0" y="0"/>
+                      <a:ext cx="4881196" cy="811600"/>
+                    </a:xfrm>
+                    <a:prstGeom prst="rect">
+                      <a:avLst/>
+                    </a:prstGeom>
+                    <a:ln>
+                      <a:noFill/>
+                    </a:ln>
+                    <a:extLst>
+                      <a:ext uri="{53640926-AAD7-44D8-BBD7-CCE9431645EC}">
+                        <a14:shadowObscured xmlns:a14="http://schemas.microsoft.com/office/drawing/2010/main" xmlns:wps="http://schemas.microsoft.com/office/word/2010/wordprocessingShape" xmlns:wpi="http://schemas.microsoft.com/office/word/2010/wordprocessingInk" xmlns:wpg="http://schemas.microsoft.com/office/word/2010/wordprocessingGroup" xmlns:w14="http://schemas.microsoft.com/office/word/2010/wordml" xmlns:w="http://schemas.openxmlformats.org/wordprocessingml/2006/main" xmlns:w10="urn:schemas-microsoft-com:office:word" xmlns:wp14="http://schemas.microsoft.com/office/word/2010/wordprocessingDrawing" xmlns:v="urn:schemas-microsoft-com:vml" xmlns:o="urn:schemas-microsoft-com:office:office" xmlns:mc="http://schemas.openxmlformats.org/markup-compatibility/2006" xmlns:wpc="http://schemas.microsoft.com/office/word/2010/wordprocessingCanvas" xmlns=""/>
+                      </a:ext>
+                    </a:extLst>
+                  </pic:spPr>
+                </pic:pic>
+              </a:graphicData>
+            </a:graphic>
+          </wp:inline>
+        </w:drawing>
+      </w:r>
+    </w:p>
+    <w:p>
+      <w:pPr>
+        <w:pStyle w:val="Textoindependiente"/>
+        <w:spacing w:after="0" w:line="360" w:lineRule="auto"/>
+        <w:ind w:left="1800"/>
+        <w:rPr>
+          <w:rFonts w:cs="Arial"/>
+          <w:sz w:val="22"/>
+          <w:lang w:val="es-MX"/>
+        </w:rPr>
+      </w:pPr>
+    </w:p>
+    <w:p>
+      <w:pPr>
+        <w:pStyle w:val="Textoindependiente"/>
+        <w:numPr>
+          <w:ilvl w:val="0"/>
+          <w:numId w:val="33"/>
+        </w:numPr>
+        <w:spacing w:after="0" w:line="360" w:lineRule="auto"/>
+        <w:rPr>
+          <w:rFonts w:cs="Arial"/>
+          <w:sz w:val="22"/>
+          <w:lang w:val="es-MX"/>
+        </w:rPr>
+      </w:pPr>
+      <w:r>
+        <w:rPr>
+          <w:rFonts w:cs="Arial"/>
+          <w:sz w:val="22"/>
+          <w:lang w:val="es-MX"/>
+        </w:rPr>
+        <w:t>Como resultado del comando anteriormente ejecutado</w:t>
+      </w:r>
+      <w:r>
+        <w:rPr>
+          <w:rFonts w:cs="Arial"/>
+          <w:sz w:val="22"/>
+          <w:lang w:val="es-MX"/>
+        </w:rPr>
+        <w:t>,</w:t>
+      </w:r>
+      <w:r>
+        <w:rPr>
+          <w:rFonts w:cs="Arial"/>
+          <w:sz w:val="22"/>
+          <w:lang w:val="es-MX"/>
+        </w:rPr>
+        <w:t xml:space="preserve"> </w:t>
+      </w:r>
+      <w:r>
+        <w:rPr>
+          <w:rFonts w:cs="Arial"/>
+          <w:sz w:val="22"/>
+          <w:lang w:val="es-MX"/>
+        </w:rPr>
+        <w:t xml:space="preserve">se creara el archivo fonts.ini dentro de la carpeta </w:t>
+      </w:r>
+      <w:r>
+        <w:rPr>
+          <w:rFonts w:cs="Arial"/>
+          <w:b/>
+          <w:sz w:val="22"/>
+          <w:lang w:val="es-MX"/>
+        </w:rPr>
+        <w:t>“</w:t>
+      </w:r>
+      <w:r>
+        <w:rPr>
+          <w:rFonts w:cs="Arial"/>
+          <w:color w:val="000000"/>
+          <w:sz w:val="22"/>
+          <w:szCs w:val="22"/>
+          <w:lang w:val="es-MX"/>
+        </w:rPr>
+        <w:t>D:\Vault</w:t>
+      </w:r>
+      <w:r>
+        <w:rPr>
+          <w:rFonts w:cs="Arial"/>
+          <w:color w:val="000000"/>
+          <w:sz w:val="22"/>
+          <w:szCs w:val="22"/>
+          <w:lang w:val="es-MX"/>
+        </w:rPr>
+        <w:t>\server\distrib\Default”</w:t>
+      </w:r>
+      <w:r>
+        <w:rPr>
+          <w:rFonts w:cs="Arial"/>
+          <w:sz w:val="22"/>
+          <w:lang w:val="es-MX"/>
+        </w:rPr>
+        <w:t xml:space="preserve"> con la siguiente estructura:</w:t>
+      </w:r>
+    </w:p>
+    <w:p>
+      <w:pPr>
+        <w:pStyle w:val="Textoindependiente"/>
+        <w:spacing w:after="0" w:line="360" w:lineRule="auto"/>
+        <w:ind w:left="1440"/>
+        <w:jc w:val="center"/>
+        <w:rPr>
+          <w:rFonts w:cs="Arial"/>
+          <w:sz w:val="22"/>
+          <w:lang w:val="es-MX"/>
+        </w:rPr>
+      </w:pPr>
+      <w:r>
+        <w:rPr>
+          <w:noProof/>
+          <w:lang w:val="es-MX" w:eastAsia="es-MX"/>
+        </w:rPr>
+        <w:drawing>
+          <wp:inline distT="0" distB="0" distL="0" distR="0">
+            <wp:extent cx="5532343" cy="2530549"/>
+            <wp:effectExtent l="0" t="0" r="0" b="3175"/>
+            <wp:docPr id="20" name="Imagen 11"/>
+            <wp:cNvGraphicFramePr>
+              <a:graphicFrameLocks xmlns:a="http://schemas.openxmlformats.org/drawingml/2006/main" noChangeAspect="1"/>
+            </wp:cNvGraphicFramePr>
+            <a:graphic xmlns:a="http://schemas.openxmlformats.org/drawingml/2006/main">
+              <a:graphicData uri="http://schemas.openxmlformats.org/drawingml/2006/picture">
+                <pic:pic xmlns:pic="http://schemas.openxmlformats.org/drawingml/2006/picture">
+                  <pic:nvPicPr>
+                    <pic:cNvPr id="0" name=""/>
+                    <pic:cNvPicPr/>
+                  </pic:nvPicPr>
+                  <pic:blipFill rotWithShape="1">
+                    <a:blip r:embed="rId30" cstate="print"/>
+                    <a:srcRect t="3243" b="46009"/>
+                    <a:stretch/>
+                  </pic:blipFill>
+                  <pic:spPr bwMode="auto">
+                    <a:xfrm>
+                      <a:off x="0" y="0"/>
+                      <a:ext cx="5549303" cy="2538307"/>
+                    </a:xfrm>
+                    <a:prstGeom prst="rect">
+                      <a:avLst/>
+                    </a:prstGeom>
+                    <a:ln>
+                      <a:noFill/>
+                    </a:ln>
+                    <a:extLst>
+                      <a:ext uri="{53640926-AAD7-44D8-BBD7-CCE9431645EC}">
+                        <a14:shadowObscured xmlns:a14="http://schemas.microsoft.com/office/drawing/2010/main" xmlns:wps="http://schemas.microsoft.com/office/word/2010/wordprocessingShape" xmlns:wpi="http://schemas.microsoft.com/office/word/2010/wordprocessingInk" xmlns:wpg="http://schemas.microsoft.com/office/word/2010/wordprocessingGroup" xmlns:w14="http://schemas.microsoft.com/office/word/2010/wordml" xmlns:w="http://schemas.openxmlformats.org/wordprocessingml/2006/main" xmlns:w10="urn:schemas-microsoft-com:office:word" xmlns:wp14="http://schemas.microsoft.com/office/word/2010/wordprocessingDrawing" xmlns:v="urn:schemas-microsoft-com:vml" xmlns:o="urn:schemas-microsoft-com:office:office" xmlns:mc="http://schemas.openxmlformats.org/markup-compatibility/2006" xmlns:wpc="http://schemas.microsoft.com/office/word/2010/wordprocessingCanvas" xmlns=""/>
+                      </a:ext>
+                    </a:extLst>
+                  </pic:spPr>
+                </pic:pic>
+              </a:graphicData>
+            </a:graphic>
+          </wp:inline>
+        </w:drawing>
+      </w:r>
+    </w:p>
+    <w:p>
+      <w:pPr>
+        <w:pStyle w:val="Textoindependiente"/>
+        <w:spacing w:after="0" w:line="360" w:lineRule="auto"/>
+        <w:ind w:left="1800"/>
+        <w:rPr>
+          <w:rFonts w:cs="Arial"/>
+          <w:sz w:val="22"/>
+          <w:lang w:val="es-MX"/>
+        </w:rPr>
+      </w:pPr>
+    </w:p>
+    <w:p>
+      <w:pPr>
+        <w:pStyle w:val="Textoindependiente"/>
+        <w:numPr>
+          <w:ilvl w:val="0"/>
+          <w:numId w:val="33"/>
+        </w:numPr>
+        <w:spacing w:after="0" w:line="360" w:lineRule="auto"/>
+        <w:rPr>
+          <w:rFonts w:cs="Arial"/>
+          <w:sz w:val="22"/>
+          <w:lang w:val="es-MX"/>
+        </w:rPr>
+      </w:pPr>
+      <w:r>
+        <w:rPr>
+          <w:rFonts w:cs="Arial"/>
+          <w:sz w:val="22"/>
+          <w:lang w:val="es-MX"/>
+        </w:rPr>
+        <w:t xml:space="preserve">Copiar el archivo </w:t>
+      </w:r>
+      <w:r>
+        <w:rPr>
+          <w:rFonts w:cs="Arial"/>
+          <w:b/>
+          <w:sz w:val="22"/>
+          <w:lang w:val="es-MX"/>
+        </w:rPr>
+        <w:t>fonts.ini</w:t>
+      </w:r>
+      <w:r>
+        <w:rPr>
+          <w:rFonts w:cs="Arial"/>
+          <w:sz w:val="22"/>
+          <w:lang w:val="es-MX"/>
+        </w:rPr>
+        <w:t xml:space="preserve"> a la ruta:</w:t>
+      </w:r>
+    </w:p>
+    <w:p>
+      <w:pPr>
+        <w:pStyle w:val="Textoindependiente"/>
+        <w:spacing w:after="0" w:line="360" w:lineRule="auto"/>
+        <w:ind w:left="1800"/>
+        <w:jc w:val="left"/>
+        <w:rPr>
+          <w:rFonts w:cs="Arial"/>
+          <w:b/>
+          <w:color w:val="000000"/>
+          <w:sz w:val="22"/>
+          <w:szCs w:val="22"/>
+          <w:lang w:val="en-US"/>
+        </w:rPr>
+      </w:pPr>
+      <w:r>
+        <w:rPr>
+          <w:rFonts w:cs="Arial"/>
+          <w:b/>
+          <w:color w:val="000000"/>
+          <w:sz w:val="22"/>
+          <w:szCs w:val="22"/>
+          <w:lang w:val="en-US"/>
+        </w:rPr>
+        <w:t>D:\Vault</w:t>
+      </w:r>
+      <w:r>
+        <w:rPr>
+          <w:rFonts w:cs="Arial"/>
+          <w:b/>
+          <w:color w:val="000000"/>
+          <w:sz w:val="22"/>
+          <w:szCs w:val="22"/>
+          <w:lang w:val="en-US"/>
+        </w:rPr>
+        <w:t>\render\default</w:t>
+      </w:r>
+    </w:p>
+    <w:p>
+      <w:pPr>
+        <w:pStyle w:val="Textoindependiente"/>
         <w:rPr>
           <w:lang w:val="en-US"/>
         </w:rPr>
       </w:pPr>
     </w:p>
     <w:sectPr>
-      <w:headerReference w:type="default" r:id="rId28"/>
-      <w:footerReference w:type="default" r:id="rId29"/>
-      <w:headerReference w:type="first" r:id="rId30"/>
-      <w:footerReference w:type="first" r:id="rId31"/>
+      <w:headerReference w:type="default" r:id="rId31"/>
+      <w:footerReference w:type="default" r:id="rId32"/>
+      <w:headerReference w:type="first" r:id="rId33"/>
+      <w:footerReference w:type="first" r:id="rId34"/>
       <w:pgSz w:w="12240" w:h="15840" w:code="1"/>
       <w:pgMar w:top="1418" w:right="1418" w:bottom="1440" w:left="1418" w:header="720" w:footer="720" w:gutter="0"/>
       <w:cols w:space="720"/>
@@ -2699,7 +3398,7 @@
 </file>
 
 <file path=word/endnotes.xml><?xml version="1.0" encoding="utf-8"?>
-<w:endnotes xmlns:wpc="http://schemas.microsoft.com/office/word/2010/wordprocessingCanvas" xmlns:mc="http://schemas.openxmlformats.org/markup-compatibility/2006" xmlns:o="urn:schemas-microsoft-com:office:office" xmlns:r="http://schemas.openxmlformats.org/officeDocument/2006/relationships" xmlns:m="http://schemas.openxmlformats.org/officeDocument/2006/math" xmlns:v="urn:schemas-microsoft-com:vml" xmlns:wp14="http://schemas.microsoft.com/office/word/2010/wordprocessingDrawing" xmlns:wp="http://schemas.openxmlformats.org/drawingml/2006/wordprocessingDrawing" xmlns:w10="urn:schemas-microsoft-com:office:word" xmlns:w="http://schemas.openxmlformats.org/wordprocessingml/2006/main" xmlns:w14="http://schemas.microsoft.com/office/word/2010/wordml" xmlns:wpg="http://schemas.microsoft.com/office/word/2010/wordprocessingGroup" xmlns:wpi="http://schemas.microsoft.com/office/word/2010/wordprocessingInk" xmlns:wne="http://schemas.microsoft.com/office/word/2006/wordml" xmlns:wps="http://schemas.microsoft.com/office/word/2010/wordprocessingShape" mc:Ignorable="w14 wp14">
+<w:endnotes xmlns:ve="http://schemas.openxmlformats.org/markup-compatibility/2006" xmlns:o="urn:schemas-microsoft-com:office:office" xmlns:r="http://schemas.openxmlformats.org/officeDocument/2006/relationships" xmlns:m="http://schemas.openxmlformats.org/officeDocument/2006/math" xmlns:v="urn:schemas-microsoft-com:vml" xmlns:wp="http://schemas.openxmlformats.org/drawingml/2006/wordprocessingDrawing" xmlns:w10="urn:schemas-microsoft-com:office:word" xmlns:w="http://schemas.openxmlformats.org/wordprocessingml/2006/main" xmlns:wne="http://schemas.microsoft.com/office/word/2006/wordml">
   <w:endnote w:type="separator" w:id="-1">
     <w:p>
       <w:r>
@@ -2718,12 +3417,12 @@
 </file>
 
 <file path=word/footer1.xml><?xml version="1.0" encoding="utf-8"?>
-<w:ftr xmlns:wpc="http://schemas.microsoft.com/office/word/2010/wordprocessingCanvas" xmlns:mc="http://schemas.openxmlformats.org/markup-compatibility/2006" xmlns:o="urn:schemas-microsoft-com:office:office" xmlns:r="http://schemas.openxmlformats.org/officeDocument/2006/relationships" xmlns:m="http://schemas.openxmlformats.org/officeDocument/2006/math" xmlns:v="urn:schemas-microsoft-com:vml" xmlns:wp14="http://schemas.microsoft.com/office/word/2010/wordprocessingDrawing" xmlns:wp="http://schemas.openxmlformats.org/drawingml/2006/wordprocessingDrawing" xmlns:w10="urn:schemas-microsoft-com:office:word" xmlns:w="http://schemas.openxmlformats.org/wordprocessingml/2006/main" xmlns:w14="http://schemas.microsoft.com/office/word/2010/wordml" xmlns:wpg="http://schemas.microsoft.com/office/word/2010/wordprocessingGroup" xmlns:wpi="http://schemas.microsoft.com/office/word/2010/wordprocessingInk" xmlns:wne="http://schemas.microsoft.com/office/word/2006/wordml" xmlns:wps="http://schemas.microsoft.com/office/word/2010/wordprocessingShape" mc:Ignorable="w14 wp14">
+<w:ftr xmlns:ve="http://schemas.openxmlformats.org/markup-compatibility/2006" xmlns:o="urn:schemas-microsoft-com:office:office" xmlns:r="http://schemas.openxmlformats.org/officeDocument/2006/relationships" xmlns:m="http://schemas.openxmlformats.org/officeDocument/2006/math" xmlns:v="urn:schemas-microsoft-com:vml" xmlns:wp="http://schemas.openxmlformats.org/drawingml/2006/wordprocessingDrawing" xmlns:w10="urn:schemas-microsoft-com:office:word" xmlns:w="http://schemas.openxmlformats.org/wordprocessingml/2006/main" xmlns:wne="http://schemas.microsoft.com/office/word/2006/wordml">
   <w:tbl>
     <w:tblPr>
       <w:tblpPr w:leftFromText="187" w:rightFromText="187" w:vertAnchor="page" w:horzAnchor="page" w:tblpXSpec="right" w:tblpYSpec="bottom"/>
       <w:tblW w:w="281" w:type="pct"/>
-      <w:tblLook w:val="04A0" w:firstRow="1" w:lastRow="0" w:firstColumn="1" w:lastColumn="0" w:noHBand="0" w:noVBand="1"/>
+      <w:tblLook w:val="04A0"/>
     </w:tblPr>
     <w:tblGrid>
       <w:gridCol w:w="541"/>
@@ -2803,7 +3502,7 @@
         <w:lang w:val="es-MX" w:eastAsia="es-MX"/>
       </w:rPr>
       <w:drawing>
-        <wp:inline distT="0" distB="0" distL="0" distR="0" wp14:anchorId="3D2A6527" wp14:editId="1E776243">
+        <wp:inline distT="0" distB="0" distL="0" distR="0">
           <wp:extent cx="5969635" cy="905510"/>
           <wp:effectExtent l="19050" t="0" r="0" b="0"/>
           <wp:docPr id="1" name="1 Imagen" descr="PiePagFormatos.jpg"/>
@@ -2853,7 +3552,7 @@
 </file>
 
 <file path=word/footer2.xml><?xml version="1.0" encoding="utf-8"?>
-<w:ftr xmlns:wpc="http://schemas.microsoft.com/office/word/2010/wordprocessingCanvas" xmlns:mc="http://schemas.openxmlformats.org/markup-compatibility/2006" xmlns:o="urn:schemas-microsoft-com:office:office" xmlns:r="http://schemas.openxmlformats.org/officeDocument/2006/relationships" xmlns:m="http://schemas.openxmlformats.org/officeDocument/2006/math" xmlns:v="urn:schemas-microsoft-com:vml" xmlns:wp14="http://schemas.microsoft.com/office/word/2010/wordprocessingDrawing" xmlns:wp="http://schemas.openxmlformats.org/drawingml/2006/wordprocessingDrawing" xmlns:w10="urn:schemas-microsoft-com:office:word" xmlns:w="http://schemas.openxmlformats.org/wordprocessingml/2006/main" xmlns:w14="http://schemas.microsoft.com/office/word/2010/wordml" xmlns:wpg="http://schemas.microsoft.com/office/word/2010/wordprocessingGroup" xmlns:wpi="http://schemas.microsoft.com/office/word/2010/wordprocessingInk" xmlns:wne="http://schemas.microsoft.com/office/word/2006/wordml" xmlns:wps="http://schemas.microsoft.com/office/word/2010/wordprocessingShape" mc:Ignorable="w14 wp14">
+<w:ftr xmlns:ve="http://schemas.openxmlformats.org/markup-compatibility/2006" xmlns:o="urn:schemas-microsoft-com:office:office" xmlns:r="http://schemas.openxmlformats.org/officeDocument/2006/relationships" xmlns:m="http://schemas.openxmlformats.org/officeDocument/2006/math" xmlns:v="urn:schemas-microsoft-com:vml" xmlns:wp="http://schemas.openxmlformats.org/drawingml/2006/wordprocessingDrawing" xmlns:w10="urn:schemas-microsoft-com:office:word" xmlns:w="http://schemas.openxmlformats.org/wordprocessingml/2006/main" xmlns:wne="http://schemas.microsoft.com/office/word/2006/wordml">
   <w:p>
     <w:pPr>
       <w:pStyle w:val="Piedepgina"/>
@@ -2864,7 +3563,7 @@
         <w:lang w:val="es-MX" w:eastAsia="es-MX"/>
       </w:rPr>
       <w:drawing>
-        <wp:anchor distT="0" distB="0" distL="114300" distR="114300" simplePos="0" relativeHeight="251657728" behindDoc="0" locked="0" layoutInCell="1" allowOverlap="1" wp14:anchorId="650156B1" wp14:editId="7F67A089">
+        <wp:anchor distT="0" distB="0" distL="114300" distR="114300" simplePos="0" relativeHeight="251657728" behindDoc="0" locked="0" layoutInCell="1" allowOverlap="1">
           <wp:simplePos x="0" y="0"/>
           <wp:positionH relativeFrom="page">
             <wp:posOffset>923925</wp:posOffset>
@@ -2927,7 +3626,7 @@
 </file>
 
 <file path=word/footnotes.xml><?xml version="1.0" encoding="utf-8"?>
-<w:footnotes xmlns:wpc="http://schemas.microsoft.com/office/word/2010/wordprocessingCanvas" xmlns:mc="http://schemas.openxmlformats.org/markup-compatibility/2006" xmlns:o="urn:schemas-microsoft-com:office:office" xmlns:r="http://schemas.openxmlformats.org/officeDocument/2006/relationships" xmlns:m="http://schemas.openxmlformats.org/officeDocument/2006/math" xmlns:v="urn:schemas-microsoft-com:vml" xmlns:wp14="http://schemas.microsoft.com/office/word/2010/wordprocessingDrawing" xmlns:wp="http://schemas.openxmlformats.org/drawingml/2006/wordprocessingDrawing" xmlns:w10="urn:schemas-microsoft-com:office:word" xmlns:w="http://schemas.openxmlformats.org/wordprocessingml/2006/main" xmlns:w14="http://schemas.microsoft.com/office/word/2010/wordml" xmlns:wpg="http://schemas.microsoft.com/office/word/2010/wordprocessingGroup" xmlns:wpi="http://schemas.microsoft.com/office/word/2010/wordprocessingInk" xmlns:wne="http://schemas.microsoft.com/office/word/2006/wordml" xmlns:wps="http://schemas.microsoft.com/office/word/2010/wordprocessingShape" mc:Ignorable="w14 wp14">
+<w:footnotes xmlns:ve="http://schemas.openxmlformats.org/markup-compatibility/2006" xmlns:o="urn:schemas-microsoft-com:office:office" xmlns:r="http://schemas.openxmlformats.org/officeDocument/2006/relationships" xmlns:m="http://schemas.openxmlformats.org/officeDocument/2006/math" xmlns:v="urn:schemas-microsoft-com:vml" xmlns:wp="http://schemas.openxmlformats.org/drawingml/2006/wordprocessingDrawing" xmlns:w10="urn:schemas-microsoft-com:office:word" xmlns:w="http://schemas.openxmlformats.org/wordprocessingml/2006/main" xmlns:wne="http://schemas.microsoft.com/office/word/2006/wordml">
   <w:footnote w:type="separator" w:id="-1">
     <w:p>
       <w:r>
@@ -2946,7 +3645,7 @@
 </file>
 
 <file path=word/header1.xml><?xml version="1.0" encoding="utf-8"?>
-<w:hdr xmlns:wpc="http://schemas.microsoft.com/office/word/2010/wordprocessingCanvas" xmlns:mc="http://schemas.openxmlformats.org/markup-compatibility/2006" xmlns:o="urn:schemas-microsoft-com:office:office" xmlns:r="http://schemas.openxmlformats.org/officeDocument/2006/relationships" xmlns:m="http://schemas.openxmlformats.org/officeDocument/2006/math" xmlns:v="urn:schemas-microsoft-com:vml" xmlns:wp14="http://schemas.microsoft.com/office/word/2010/wordprocessingDrawing" xmlns:wp="http://schemas.openxmlformats.org/drawingml/2006/wordprocessingDrawing" xmlns:w10="urn:schemas-microsoft-com:office:word" xmlns:w="http://schemas.openxmlformats.org/wordprocessingml/2006/main" xmlns:w14="http://schemas.microsoft.com/office/word/2010/wordml" xmlns:wpg="http://schemas.microsoft.com/office/word/2010/wordprocessingGroup" xmlns:wpi="http://schemas.microsoft.com/office/word/2010/wordprocessingInk" xmlns:wne="http://schemas.microsoft.com/office/word/2006/wordml" xmlns:wps="http://schemas.microsoft.com/office/word/2010/wordprocessingShape" mc:Ignorable="w14 wp14">
+<w:hdr xmlns:ve="http://schemas.openxmlformats.org/markup-compatibility/2006" xmlns:o="urn:schemas-microsoft-com:office:office" xmlns:r="http://schemas.openxmlformats.org/officeDocument/2006/relationships" xmlns:m="http://schemas.openxmlformats.org/officeDocument/2006/math" xmlns:v="urn:schemas-microsoft-com:vml" xmlns:wp="http://schemas.openxmlformats.org/drawingml/2006/wordprocessingDrawing" xmlns:w10="urn:schemas-microsoft-com:office:word" xmlns:w="http://schemas.openxmlformats.org/wordprocessingml/2006/main" xmlns:wne="http://schemas.microsoft.com/office/word/2006/wordml">
   <w:p>
     <w:pPr>
       <w:pStyle w:val="Encabezado"/>
@@ -3053,7 +3752,7 @@
 </file>
 
 <file path=word/header2.xml><?xml version="1.0" encoding="utf-8"?>
-<w:hdr xmlns:wpc="http://schemas.microsoft.com/office/word/2010/wordprocessingCanvas" xmlns:mc="http://schemas.openxmlformats.org/markup-compatibility/2006" xmlns:o="urn:schemas-microsoft-com:office:office" xmlns:r="http://schemas.openxmlformats.org/officeDocument/2006/relationships" xmlns:m="http://schemas.openxmlformats.org/officeDocument/2006/math" xmlns:v="urn:schemas-microsoft-com:vml" xmlns:wp14="http://schemas.microsoft.com/office/word/2010/wordprocessingDrawing" xmlns:wp="http://schemas.openxmlformats.org/drawingml/2006/wordprocessingDrawing" xmlns:w10="urn:schemas-microsoft-com:office:word" xmlns:w="http://schemas.openxmlformats.org/wordprocessingml/2006/main" xmlns:w14="http://schemas.microsoft.com/office/word/2010/wordml" xmlns:wpg="http://schemas.microsoft.com/office/word/2010/wordprocessingGroup" xmlns:wpi="http://schemas.microsoft.com/office/word/2010/wordprocessingInk" xmlns:wne="http://schemas.microsoft.com/office/word/2006/wordml" xmlns:wps="http://schemas.microsoft.com/office/word/2010/wordprocessingShape" mc:Ignorable="w14 wp14">
+<w:hdr xmlns:ve="http://schemas.openxmlformats.org/markup-compatibility/2006" xmlns:o="urn:schemas-microsoft-com:office:office" xmlns:r="http://schemas.openxmlformats.org/officeDocument/2006/relationships" xmlns:m="http://schemas.openxmlformats.org/officeDocument/2006/math" xmlns:v="urn:schemas-microsoft-com:vml" xmlns:wp="http://schemas.openxmlformats.org/drawingml/2006/wordprocessingDrawing" xmlns:w10="urn:schemas-microsoft-com:office:word" xmlns:w="http://schemas.openxmlformats.org/wordprocessingml/2006/main" xmlns:wne="http://schemas.microsoft.com/office/word/2006/wordml">
   <w:p>
     <w:pPr>
       <w:pStyle w:val="Encabezado"/>
@@ -3144,7 +3843,7 @@
         <w:sz w:val="22"/>
         <w:szCs w:val="22"/>
       </w:rPr>
-      <w:t>21/06/18</w:t>
+      <w:t>22/06/18</w:t>
     </w:r>
     <w:r>
       <w:rPr>
@@ -3159,7 +3858,7 @@
 </file>
 
 <file path=word/numbering.xml><?xml version="1.0" encoding="utf-8"?>
-<w:numbering xmlns:wpc="http://schemas.microsoft.com/office/word/2010/wordprocessingCanvas" xmlns:mc="http://schemas.openxmlformats.org/markup-compatibility/2006" xmlns:o="urn:schemas-microsoft-com:office:office" xmlns:r="http://schemas.openxmlformats.org/officeDocument/2006/relationships" xmlns:m="http://schemas.openxmlformats.org/officeDocument/2006/math" xmlns:v="urn:schemas-microsoft-com:vml" xmlns:wp14="http://schemas.microsoft.com/office/word/2010/wordprocessingDrawing" xmlns:wp="http://schemas.openxmlformats.org/drawingml/2006/wordprocessingDrawing" xmlns:w10="urn:schemas-microsoft-com:office:word" xmlns:w="http://schemas.openxmlformats.org/wordprocessingml/2006/main" xmlns:w14="http://schemas.microsoft.com/office/word/2010/wordml" xmlns:wpg="http://schemas.microsoft.com/office/word/2010/wordprocessingGroup" xmlns:wpi="http://schemas.microsoft.com/office/word/2010/wordprocessingInk" xmlns:wne="http://schemas.microsoft.com/office/word/2006/wordml" xmlns:wps="http://schemas.microsoft.com/office/word/2010/wordprocessingShape" mc:Ignorable="w14 wp14">
+<w:numbering xmlns:ve="http://schemas.openxmlformats.org/markup-compatibility/2006" xmlns:o="urn:schemas-microsoft-com:office:office" xmlns:r="http://schemas.openxmlformats.org/officeDocument/2006/relationships" xmlns:m="http://schemas.openxmlformats.org/officeDocument/2006/math" xmlns:v="urn:schemas-microsoft-com:vml" xmlns:wp="http://schemas.openxmlformats.org/drawingml/2006/wordprocessingDrawing" xmlns:w10="urn:schemas-microsoft-com:office:word" xmlns:w="http://schemas.openxmlformats.org/wordprocessingml/2006/main" xmlns:wne="http://schemas.microsoft.com/office/word/2006/wordml">
   <w:abstractNum w:abstractNumId="0">
     <w:nsid w:val="FFFFFF7C"/>
     <w:multiLevelType w:val="singleLevel"/>
@@ -6723,7 +7422,7 @@
 </file>
 
 <file path=word/styles.xml><?xml version="1.0" encoding="utf-8"?>
-<w:styles xmlns:mc="http://schemas.openxmlformats.org/markup-compatibility/2006" xmlns:r="http://schemas.openxmlformats.org/officeDocument/2006/relationships" xmlns:w="http://schemas.openxmlformats.org/wordprocessingml/2006/main" xmlns:w14="http://schemas.microsoft.com/office/word/2010/wordml" mc:Ignorable="w14">
+<w:styles xmlns:r="http://schemas.openxmlformats.org/officeDocument/2006/relationships" xmlns:w="http://schemas.openxmlformats.org/wordprocessingml/2006/main">
   <w:docDefaults>
     <w:rPrDefault>
       <w:rPr>
@@ -7064,6 +7763,7 @@
     <w:uiPriority w:val="99"/>
     <w:semiHidden/>
     <w:unhideWhenUsed/>
+    <w:qFormat/>
     <w:tblPr>
       <w:tblInd w:w="0" w:type="dxa"/>
       <w:tblCellMar>
@@ -8547,6 +9247,7 @@
       <w:jc w:val="both"/>
     </w:pPr>
     <w:tblPr>
+      <w:tblInd w:w="0" w:type="dxa"/>
       <w:tblBorders>
         <w:top w:val="single" w:sz="4" w:space="0" w:color="auto"/>
         <w:left w:val="single" w:sz="4" w:space="0" w:color="auto"/>
@@ -8555,6 +9256,12 @@
         <w:insideH w:val="single" w:sz="4" w:space="0" w:color="auto"/>
         <w:insideV w:val="single" w:sz="4" w:space="0" w:color="auto"/>
       </w:tblBorders>
+      <w:tblCellMar>
+        <w:top w:w="0" w:type="dxa"/>
+        <w:left w:w="108" w:type="dxa"/>
+        <w:bottom w:w="0" w:type="dxa"/>
+        <w:right w:w="108" w:type="dxa"/>
+      </w:tblCellMar>
     </w:tblPr>
   </w:style>
   <w:style w:type="paragraph" w:styleId="TtulodeTDC">
@@ -8639,6 +9346,7 @@
       <w:jc w:val="both"/>
     </w:pPr>
     <w:tblPr>
+      <w:tblInd w:w="0" w:type="dxa"/>
       <w:tblBorders>
         <w:top w:val="single" w:sz="6" w:space="0" w:color="000080"/>
         <w:left w:val="single" w:sz="6" w:space="0" w:color="000080"/>
@@ -8647,6 +9355,12 @@
         <w:insideH w:val="single" w:sz="6" w:space="0" w:color="000080"/>
         <w:insideV w:val="single" w:sz="6" w:space="0" w:color="000080"/>
       </w:tblBorders>
+      <w:tblCellMar>
+        <w:top w:w="0" w:type="dxa"/>
+        <w:left w:w="108" w:type="dxa"/>
+        <w:bottom w:w="0" w:type="dxa"/>
+        <w:right w:w="108" w:type="dxa"/>
+      </w:tblCellMar>
     </w:tblPr>
     <w:tcPr>
       <w:shd w:val="clear" w:color="auto" w:fill="auto"/>
@@ -8706,12 +9420,19 @@
       <w:color w:val="000080"/>
     </w:rPr>
     <w:tblPr>
+      <w:tblInd w:w="0" w:type="dxa"/>
       <w:tblBorders>
         <w:top w:val="single" w:sz="12" w:space="0" w:color="000000"/>
         <w:left w:val="single" w:sz="12" w:space="0" w:color="000000"/>
         <w:bottom w:val="single" w:sz="12" w:space="0" w:color="000000"/>
         <w:right w:val="single" w:sz="12" w:space="0" w:color="000000"/>
       </w:tblBorders>
+      <w:tblCellMar>
+        <w:top w:w="0" w:type="dxa"/>
+        <w:left w:w="108" w:type="dxa"/>
+        <w:bottom w:w="0" w:type="dxa"/>
+        <w:right w:w="108" w:type="dxa"/>
+      </w:tblCellMar>
     </w:tblPr>
     <w:tcPr>
       <w:shd w:val="solid" w:color="C0C0C0" w:fill="FFFFFF"/>
@@ -11118,7 +11839,7 @@
 </file>
 
 <file path=customXml/itemProps1.xml><?xml version="1.0" encoding="utf-8"?>
-<ds:datastoreItem xmlns:ds="http://schemas.openxmlformats.org/officeDocument/2006/customXml" ds:itemID="{0745032E-DD1B-4D1F-B312-F6DE0164C7DF}">
+<ds:datastoreItem xmlns:ds="http://schemas.openxmlformats.org/officeDocument/2006/customXml" ds:itemID="{7C523B5E-A9E9-4BCD-96ED-E6351EB12F30}">
   <ds:schemaRefs>
     <ds:schemaRef ds:uri="http://schemas.openxmlformats.org/officeDocument/2006/bibliography"/>
   </ds:schemaRefs>

</xml_diff>